<commit_message>
Alteração nos nomes e no numero do grupo (documentação)
</commit_message>
<xml_diff>
--- a/Documentação/Documentação Mush Room.docx
+++ b/Documentação/Documentação Mush Room.docx
@@ -239,6 +239,655 @@
         <mc:AlternateContent>
           <mc:Choice Requires="wps">
             <w:drawing>
+              <wp:anchor distT="0" distB="0" distL="114300" distR="114300" simplePos="0" relativeHeight="251669504" behindDoc="0" locked="0" layoutInCell="1" allowOverlap="1" wp14:anchorId="708BC7F0" wp14:editId="6D6FD3C2">
+                <wp:simplePos x="0" y="0"/>
+                <wp:positionH relativeFrom="column">
+                  <wp:posOffset>3762375</wp:posOffset>
+                </wp:positionH>
+                <wp:positionV relativeFrom="paragraph">
+                  <wp:posOffset>7842250</wp:posOffset>
+                </wp:positionV>
+                <wp:extent cx="1842135" cy="657225"/>
+                <wp:effectExtent l="0" t="0" r="0" b="0"/>
+                <wp:wrapNone/>
+                <wp:docPr id="1659661213" name="Caixa de Texto 3"/>
+                <wp:cNvGraphicFramePr/>
+                <a:graphic xmlns:a="http://schemas.openxmlformats.org/drawingml/2006/main">
+                  <a:graphicData uri="http://schemas.microsoft.com/office/word/2010/wordprocessingShape">
+                    <wps:wsp>
+                      <wps:cNvSpPr txBox="1"/>
+                      <wps:spPr>
+                        <a:xfrm>
+                          <a:off x="0" y="0"/>
+                          <a:ext cx="1842135" cy="657225"/>
+                        </a:xfrm>
+                        <a:prstGeom prst="rect">
+                          <a:avLst/>
+                        </a:prstGeom>
+                        <a:noFill/>
+                        <a:ln w="6350">
+                          <a:noFill/>
+                        </a:ln>
+                      </wps:spPr>
+                      <wps:txbx>
+                        <w:txbxContent>
+                          <w:p>
+                            <w:pPr>
+                              <w:spacing w:after="0"/>
+                              <w:jc w:val="right"/>
+                              <w:rPr>
+                                <w:rFonts w:ascii="Quire Sans" w:eastAsia="Times New Roman" w:hAnsi="Quire Sans" w:cs="Quire Sans"/>
+                                <w:color w:val="FFEFD4"/>
+                                <w:position w:val="5"/>
+                                <w:sz w:val="28"/>
+                                <w:szCs w:val="28"/>
+                                <w:lang w:eastAsia="pt-BR"/>
+                              </w:rPr>
+                            </w:pPr>
+                            <w:r>
+                              <w:rPr>
+                                <w:rFonts w:ascii="Quire Sans" w:eastAsia="Times New Roman" w:hAnsi="Quire Sans" w:cs="Quire Sans"/>
+                                <w:color w:val="FFEFD4"/>
+                                <w:position w:val="5"/>
+                                <w:sz w:val="28"/>
+                                <w:szCs w:val="28"/>
+                                <w:lang w:eastAsia="pt-BR"/>
+                              </w:rPr>
+                              <w:t>Matteus Nogueira</w:t>
+                            </w:r>
+                          </w:p>
+                          <w:p>
+                            <w:pPr>
+                              <w:spacing w:after="0"/>
+                              <w:jc w:val="right"/>
+                              <w:rPr>
+                                <w:rFonts w:ascii="Quire Sans" w:eastAsia="Times New Roman" w:hAnsi="Quire Sans" w:cs="Quire Sans"/>
+                                <w:color w:val="FFEFD4"/>
+                                <w:position w:val="5"/>
+                                <w:sz w:val="28"/>
+                                <w:szCs w:val="28"/>
+                                <w:lang w:eastAsia="pt-BR"/>
+                              </w:rPr>
+                            </w:pPr>
+                            <w:r>
+                              <w:rPr>
+                                <w:rFonts w:ascii="Quire Sans" w:eastAsia="Times New Roman" w:hAnsi="Quire Sans" w:cs="Quire Sans"/>
+                                <w:color w:val="FFEFD4"/>
+                                <w:position w:val="5"/>
+                                <w:sz w:val="28"/>
+                                <w:szCs w:val="28"/>
+                                <w:lang w:eastAsia="pt-BR"/>
+                              </w:rPr>
+                              <w:t>Pedro Henrique</w:t>
+                            </w:r>
+                          </w:p>
+                          <w:p>
+                            <w:pPr>
+                              <w:spacing w:after="0"/>
+                              <w:jc w:val="right"/>
+                              <w:rPr>
+                                <w:rFonts w:ascii="Quire Sans" w:eastAsia="Times New Roman" w:hAnsi="Quire Sans" w:cs="Quire Sans"/>
+                                <w:color w:val="FFEFD4"/>
+                                <w:position w:val="5"/>
+                                <w:sz w:val="28"/>
+                                <w:szCs w:val="28"/>
+                                <w:lang w:eastAsia="pt-BR"/>
+                              </w:rPr>
+                            </w:pPr>
+                          </w:p>
+                        </w:txbxContent>
+                      </wps:txbx>
+                      <wps:bodyPr rot="0" spcFirstLastPara="0" vertOverflow="overflow" horzOverflow="overflow" vert="horz" wrap="square" lIns="91440" tIns="45720" rIns="91440" bIns="45720" numCol="1" spcCol="0" rtlCol="0" fromWordArt="0" anchor="t" anchorCtr="0" forceAA="0" compatLnSpc="1">
+                        <a:prstTxWarp prst="textNoShape">
+                          <a:avLst/>
+                        </a:prstTxWarp>
+                        <a:noAutofit/>
+                      </wps:bodyPr>
+                    </wps:wsp>
+                  </a:graphicData>
+                </a:graphic>
+                <wp14:sizeRelH relativeFrom="margin">
+                  <wp14:pctWidth>0</wp14:pctWidth>
+                </wp14:sizeRelH>
+                <wp14:sizeRelV relativeFrom="margin">
+                  <wp14:pctHeight>0</wp14:pctHeight>
+                </wp14:sizeRelV>
+              </wp:anchor>
+            </w:drawing>
+          </mc:Choice>
+          <mc:Fallback>
+            <w:pict>
+              <v:shape w14:anchorId="708BC7F0" id="_x0000_s1027" type="#_x0000_t202" style="position:absolute;margin-left:296.25pt;margin-top:617.5pt;width:145.05pt;height:51.75pt;z-index:251669504;visibility:visible;mso-wrap-style:square;mso-width-percent:0;mso-height-percent:0;mso-wrap-distance-left:9pt;mso-wrap-distance-top:0;mso-wrap-distance-right:9pt;mso-wrap-distance-bottom:0;mso-position-horizontal:absolute;mso-position-horizontal-relative:text;mso-position-vertical:absolute;mso-position-vertical-relative:text;mso-width-percent:0;mso-height-percent:0;mso-width-relative:margin;mso-height-relative:margin;v-text-anchor:top" o:gfxdata="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" filled="f" stroked="f" strokeweight=".5pt">
+                <v:textbox>
+                  <w:txbxContent>
+                    <w:p>
+                      <w:pPr>
+                        <w:spacing w:after="0"/>
+                        <w:jc w:val="right"/>
+                        <w:rPr>
+                          <w:rFonts w:ascii="Quire Sans" w:eastAsia="Times New Roman" w:hAnsi="Quire Sans" w:cs="Quire Sans"/>
+                          <w:color w:val="FFEFD4"/>
+                          <w:position w:val="5"/>
+                          <w:sz w:val="28"/>
+                          <w:szCs w:val="28"/>
+                          <w:lang w:eastAsia="pt-BR"/>
+                        </w:rPr>
+                      </w:pPr>
+                      <w:r>
+                        <w:rPr>
+                          <w:rFonts w:ascii="Quire Sans" w:eastAsia="Times New Roman" w:hAnsi="Quire Sans" w:cs="Quire Sans"/>
+                          <w:color w:val="FFEFD4"/>
+                          <w:position w:val="5"/>
+                          <w:sz w:val="28"/>
+                          <w:szCs w:val="28"/>
+                          <w:lang w:eastAsia="pt-BR"/>
+                        </w:rPr>
+                        <w:t>Matteus Nogueira</w:t>
+                      </w:r>
+                    </w:p>
+                    <w:p>
+                      <w:pPr>
+                        <w:spacing w:after="0"/>
+                        <w:jc w:val="right"/>
+                        <w:rPr>
+                          <w:rFonts w:ascii="Quire Sans" w:eastAsia="Times New Roman" w:hAnsi="Quire Sans" w:cs="Quire Sans"/>
+                          <w:color w:val="FFEFD4"/>
+                          <w:position w:val="5"/>
+                          <w:sz w:val="28"/>
+                          <w:szCs w:val="28"/>
+                          <w:lang w:eastAsia="pt-BR"/>
+                        </w:rPr>
+                      </w:pPr>
+                      <w:r>
+                        <w:rPr>
+                          <w:rFonts w:ascii="Quire Sans" w:eastAsia="Times New Roman" w:hAnsi="Quire Sans" w:cs="Quire Sans"/>
+                          <w:color w:val="FFEFD4"/>
+                          <w:position w:val="5"/>
+                          <w:sz w:val="28"/>
+                          <w:szCs w:val="28"/>
+                          <w:lang w:eastAsia="pt-BR"/>
+                        </w:rPr>
+                        <w:t>Pedro Henrique</w:t>
+                      </w:r>
+                    </w:p>
+                    <w:p>
+                      <w:pPr>
+                        <w:spacing w:after="0"/>
+                        <w:jc w:val="right"/>
+                        <w:rPr>
+                          <w:rFonts w:ascii="Quire Sans" w:eastAsia="Times New Roman" w:hAnsi="Quire Sans" w:cs="Quire Sans"/>
+                          <w:color w:val="FFEFD4"/>
+                          <w:position w:val="5"/>
+                          <w:sz w:val="28"/>
+                          <w:szCs w:val="28"/>
+                          <w:lang w:eastAsia="pt-BR"/>
+                        </w:rPr>
+                      </w:pPr>
+                    </w:p>
+                  </w:txbxContent>
+                </v:textbox>
+              </v:shape>
+            </w:pict>
+          </mc:Fallback>
+        </mc:AlternateContent>
+      </w:r>
+      <w:r>
+        <w:rPr>
+          <w:rFonts w:ascii="Quire Sans" w:eastAsia="Quire Sans" w:hAnsi="Quire Sans" w:cs="Quire Sans"/>
+          <w:b/>
+          <w:bCs/>
+          <w:noProof/>
+          <w:color w:val="702323"/>
+          <w:sz w:val="48"/>
+          <w:szCs w:val="48"/>
+        </w:rPr>
+        <mc:AlternateContent>
+          <mc:Choice Requires="wps">
+            <w:drawing>
+              <wp:anchor distT="0" distB="0" distL="114300" distR="114300" simplePos="0" relativeHeight="251667456" behindDoc="0" locked="0" layoutInCell="1" allowOverlap="1" wp14:anchorId="328EE51C" wp14:editId="6676B45D">
+                <wp:simplePos x="0" y="0"/>
+                <wp:positionH relativeFrom="column">
+                  <wp:posOffset>1765935</wp:posOffset>
+                </wp:positionH>
+                <wp:positionV relativeFrom="paragraph">
+                  <wp:posOffset>7851775</wp:posOffset>
+                </wp:positionV>
+                <wp:extent cx="1842135" cy="647700"/>
+                <wp:effectExtent l="0" t="0" r="0" b="0"/>
+                <wp:wrapNone/>
+                <wp:docPr id="1106779712" name="Caixa de Texto 3"/>
+                <wp:cNvGraphicFramePr/>
+                <a:graphic xmlns:a="http://schemas.openxmlformats.org/drawingml/2006/main">
+                  <a:graphicData uri="http://schemas.microsoft.com/office/word/2010/wordprocessingShape">
+                    <wps:wsp>
+                      <wps:cNvSpPr txBox="1"/>
+                      <wps:spPr>
+                        <a:xfrm>
+                          <a:off x="0" y="0"/>
+                          <a:ext cx="1842135" cy="647700"/>
+                        </a:xfrm>
+                        <a:prstGeom prst="rect">
+                          <a:avLst/>
+                        </a:prstGeom>
+                        <a:noFill/>
+                        <a:ln w="6350">
+                          <a:noFill/>
+                        </a:ln>
+                      </wps:spPr>
+                      <wps:txbx>
+                        <w:txbxContent>
+                          <w:p>
+                            <w:pPr>
+                              <w:spacing w:after="0"/>
+                              <w:jc w:val="center"/>
+                              <w:rPr>
+                                <w:rStyle w:val="spellingerror"/>
+                                <w:rFonts w:ascii="Quire Sans" w:eastAsia="Times New Roman" w:hAnsi="Quire Sans" w:cs="Quire Sans"/>
+                                <w:color w:val="FFEFD4"/>
+                                <w:position w:val="5"/>
+                                <w:sz w:val="28"/>
+                                <w:szCs w:val="28"/>
+                                <w:lang w:eastAsia="pt-BR"/>
+                              </w:rPr>
+                            </w:pPr>
+                            <w:r>
+                              <w:rPr>
+                                <w:rStyle w:val="spellingerror"/>
+                                <w:rFonts w:ascii="Quire Sans" w:eastAsia="Times New Roman" w:hAnsi="Quire Sans" w:cs="Quire Sans"/>
+                                <w:color w:val="FFEFD4"/>
+                                <w:position w:val="5"/>
+                                <w:sz w:val="28"/>
+                                <w:szCs w:val="28"/>
+                                <w:lang w:eastAsia="pt-BR"/>
+                              </w:rPr>
+                              <w:t>Davi Mendonça</w:t>
+                            </w:r>
+                          </w:p>
+                          <w:p>
+                            <w:pPr>
+                              <w:spacing w:after="0"/>
+                              <w:jc w:val="center"/>
+                              <w:rPr>
+                                <w:rStyle w:val="spellingerror"/>
+                                <w:rFonts w:ascii="Quire Sans" w:eastAsia="Times New Roman" w:hAnsi="Quire Sans" w:cs="Quire Sans"/>
+                                <w:color w:val="FFEFD4"/>
+                                <w:position w:val="5"/>
+                                <w:sz w:val="28"/>
+                                <w:szCs w:val="28"/>
+                                <w:lang w:eastAsia="pt-BR"/>
+                              </w:rPr>
+                            </w:pPr>
+                            <w:r>
+                              <w:rPr>
+                                <w:rStyle w:val="spellingerror"/>
+                                <w:rFonts w:ascii="Quire Sans" w:eastAsia="Times New Roman" w:hAnsi="Quire Sans" w:cs="Quire Sans"/>
+                                <w:color w:val="FFEFD4"/>
+                                <w:position w:val="5"/>
+                                <w:sz w:val="28"/>
+                                <w:szCs w:val="28"/>
+                                <w:lang w:eastAsia="pt-BR"/>
+                              </w:rPr>
+                              <w:t>Leonardo Rodrigues</w:t>
+                            </w:r>
+                          </w:p>
+                          <w:p>
+                            <w:pPr>
+                              <w:spacing w:after="0"/>
+                              <w:jc w:val="center"/>
+                              <w:rPr>
+                                <w:rFonts w:ascii="Quire Sans" w:hAnsi="Quire Sans" w:cs="Quire Sans"/>
+                                <w:color w:val="FFEFD4"/>
+                              </w:rPr>
+                            </w:pPr>
+                          </w:p>
+                        </w:txbxContent>
+                      </wps:txbx>
+                      <wps:bodyPr rot="0" spcFirstLastPara="0" vertOverflow="overflow" horzOverflow="overflow" vert="horz" wrap="square" lIns="91440" tIns="45720" rIns="91440" bIns="45720" numCol="1" spcCol="0" rtlCol="0" fromWordArt="0" anchor="t" anchorCtr="0" forceAA="0" compatLnSpc="1">
+                        <a:prstTxWarp prst="textNoShape">
+                          <a:avLst/>
+                        </a:prstTxWarp>
+                        <a:noAutofit/>
+                      </wps:bodyPr>
+                    </wps:wsp>
+                  </a:graphicData>
+                </a:graphic>
+                <wp14:sizeRelH relativeFrom="margin">
+                  <wp14:pctWidth>0</wp14:pctWidth>
+                </wp14:sizeRelH>
+                <wp14:sizeRelV relativeFrom="margin">
+                  <wp14:pctHeight>0</wp14:pctHeight>
+                </wp14:sizeRelV>
+              </wp:anchor>
+            </w:drawing>
+          </mc:Choice>
+          <mc:Fallback>
+            <w:pict>
+              <v:shape w14:anchorId="328EE51C" id="_x0000_s1028" type="#_x0000_t202" style="position:absolute;margin-left:139.05pt;margin-top:618.25pt;width:145.05pt;height:51pt;z-index:251667456;visibility:visible;mso-wrap-style:square;mso-width-percent:0;mso-height-percent:0;mso-wrap-distance-left:9pt;mso-wrap-distance-top:0;mso-wrap-distance-right:9pt;mso-wrap-distance-bottom:0;mso-position-horizontal:absolute;mso-position-horizontal-relative:text;mso-position-vertical:absolute;mso-position-vertical-relative:text;mso-width-percent:0;mso-height-percent:0;mso-width-relative:margin;mso-height-relative:margin;v-text-anchor:top" o:gfxdata="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" filled="f" stroked="f" strokeweight=".5pt">
+                <v:textbox>
+                  <w:txbxContent>
+                    <w:p>
+                      <w:pPr>
+                        <w:spacing w:after="0"/>
+                        <w:jc w:val="center"/>
+                        <w:rPr>
+                          <w:rStyle w:val="spellingerror"/>
+                          <w:rFonts w:ascii="Quire Sans" w:eastAsia="Times New Roman" w:hAnsi="Quire Sans" w:cs="Quire Sans"/>
+                          <w:color w:val="FFEFD4"/>
+                          <w:position w:val="5"/>
+                          <w:sz w:val="28"/>
+                          <w:szCs w:val="28"/>
+                          <w:lang w:eastAsia="pt-BR"/>
+                        </w:rPr>
+                      </w:pPr>
+                      <w:r>
+                        <w:rPr>
+                          <w:rStyle w:val="spellingerror"/>
+                          <w:rFonts w:ascii="Quire Sans" w:eastAsia="Times New Roman" w:hAnsi="Quire Sans" w:cs="Quire Sans"/>
+                          <w:color w:val="FFEFD4"/>
+                          <w:position w:val="5"/>
+                          <w:sz w:val="28"/>
+                          <w:szCs w:val="28"/>
+                          <w:lang w:eastAsia="pt-BR"/>
+                        </w:rPr>
+                        <w:t>Davi Mendonça</w:t>
+                      </w:r>
+                    </w:p>
+                    <w:p>
+                      <w:pPr>
+                        <w:spacing w:after="0"/>
+                        <w:jc w:val="center"/>
+                        <w:rPr>
+                          <w:rStyle w:val="spellingerror"/>
+                          <w:rFonts w:ascii="Quire Sans" w:eastAsia="Times New Roman" w:hAnsi="Quire Sans" w:cs="Quire Sans"/>
+                          <w:color w:val="FFEFD4"/>
+                          <w:position w:val="5"/>
+                          <w:sz w:val="28"/>
+                          <w:szCs w:val="28"/>
+                          <w:lang w:eastAsia="pt-BR"/>
+                        </w:rPr>
+                      </w:pPr>
+                      <w:r>
+                        <w:rPr>
+                          <w:rStyle w:val="spellingerror"/>
+                          <w:rFonts w:ascii="Quire Sans" w:eastAsia="Times New Roman" w:hAnsi="Quire Sans" w:cs="Quire Sans"/>
+                          <w:color w:val="FFEFD4"/>
+                          <w:position w:val="5"/>
+                          <w:sz w:val="28"/>
+                          <w:szCs w:val="28"/>
+                          <w:lang w:eastAsia="pt-BR"/>
+                        </w:rPr>
+                        <w:t>Leonardo Rodrigues</w:t>
+                      </w:r>
+                    </w:p>
+                    <w:p>
+                      <w:pPr>
+                        <w:spacing w:after="0"/>
+                        <w:jc w:val="center"/>
+                        <w:rPr>
+                          <w:rFonts w:ascii="Quire Sans" w:hAnsi="Quire Sans" w:cs="Quire Sans"/>
+                          <w:color w:val="FFEFD4"/>
+                        </w:rPr>
+                      </w:pPr>
+                    </w:p>
+                  </w:txbxContent>
+                </v:textbox>
+              </v:shape>
+            </w:pict>
+          </mc:Fallback>
+        </mc:AlternateContent>
+      </w:r>
+      <w:r>
+        <w:rPr>
+          <w:rFonts w:ascii="Quire Sans" w:eastAsia="Quire Sans" w:hAnsi="Quire Sans" w:cs="Quire Sans"/>
+          <w:b/>
+          <w:bCs/>
+          <w:noProof/>
+          <w:color w:val="702323"/>
+          <w:sz w:val="48"/>
+          <w:szCs w:val="48"/>
+        </w:rPr>
+        <mc:AlternateContent>
+          <mc:Choice Requires="wps">
+            <w:drawing>
+              <wp:anchor distT="0" distB="0" distL="114300" distR="114300" simplePos="0" relativeHeight="251663360" behindDoc="0" locked="0" layoutInCell="1" allowOverlap="1" wp14:anchorId="35D7AE10" wp14:editId="1CEF2E4A">
+                <wp:simplePos x="0" y="0"/>
+                <wp:positionH relativeFrom="column">
+                  <wp:posOffset>-219075</wp:posOffset>
+                </wp:positionH>
+                <wp:positionV relativeFrom="paragraph">
+                  <wp:posOffset>7880350</wp:posOffset>
+                </wp:positionV>
+                <wp:extent cx="1985010" cy="638175"/>
+                <wp:effectExtent l="0" t="0" r="0" b="0"/>
+                <wp:wrapNone/>
+                <wp:docPr id="375074661" name="Caixa de Texto 3"/>
+                <wp:cNvGraphicFramePr/>
+                <a:graphic xmlns:a="http://schemas.openxmlformats.org/drawingml/2006/main">
+                  <a:graphicData uri="http://schemas.microsoft.com/office/word/2010/wordprocessingShape">
+                    <wps:wsp>
+                      <wps:cNvSpPr txBox="1"/>
+                      <wps:spPr>
+                        <a:xfrm>
+                          <a:off x="0" y="0"/>
+                          <a:ext cx="1985010" cy="638175"/>
+                        </a:xfrm>
+                        <a:prstGeom prst="rect">
+                          <a:avLst/>
+                        </a:prstGeom>
+                        <a:noFill/>
+                        <a:ln w="6350">
+                          <a:noFill/>
+                        </a:ln>
+                      </wps:spPr>
+                      <wps:txbx>
+                        <w:txbxContent>
+                          <w:p>
+                            <w:pPr>
+                              <w:pStyle w:val="paragraph"/>
+                              <w:spacing w:before="0" w:beforeAutospacing="0" w:after="0" w:afterAutospacing="0"/>
+                              <w:ind w:left="360"/>
+                              <w:textAlignment w:val="baseline"/>
+                              <w:rPr>
+                                <w:rStyle w:val="eop"/>
+                                <w:rFonts w:ascii="Quire Sans" w:hAnsi="Quire Sans" w:cs="Quire Sans"/>
+                                <w:color w:val="FFEFD4"/>
+                                <w:sz w:val="28"/>
+                                <w:szCs w:val="28"/>
+                                <w:lang w:val="en-US"/>
+                              </w:rPr>
+                            </w:pPr>
+                            <w:r>
+                              <w:rPr>
+                                <w:rStyle w:val="eop"/>
+                                <w:rFonts w:ascii="Quire Sans" w:hAnsi="Quire Sans" w:cs="Quire Sans"/>
+                                <w:color w:val="FFEFD4"/>
+                                <w:sz w:val="28"/>
+                                <w:szCs w:val="28"/>
+                                <w:lang w:val="en-US"/>
+                              </w:rPr>
+                              <w:t>Arthur Gabriel</w:t>
+                            </w:r>
+                          </w:p>
+                          <w:p>
+                            <w:pPr>
+                              <w:pStyle w:val="paragraph"/>
+                              <w:spacing w:before="0" w:beforeAutospacing="0" w:after="0" w:afterAutospacing="0"/>
+                              <w:ind w:left="360"/>
+                              <w:textAlignment w:val="baseline"/>
+                              <w:rPr>
+                                <w:rStyle w:val="eop"/>
+                                <w:rFonts w:ascii="Quire Sans" w:hAnsi="Quire Sans" w:cs="Quire Sans"/>
+                                <w:color w:val="FFEFD4"/>
+                                <w:sz w:val="28"/>
+                                <w:szCs w:val="28"/>
+                                <w:lang w:val="en-US"/>
+                              </w:rPr>
+                            </w:pPr>
+                            <w:r>
+                              <w:rPr>
+                                <w:rStyle w:val="eop"/>
+                                <w:rFonts w:ascii="Quire Sans" w:hAnsi="Quire Sans" w:cs="Quire Sans"/>
+                                <w:color w:val="FFEFD4"/>
+                                <w:sz w:val="28"/>
+                                <w:szCs w:val="28"/>
+                                <w:lang w:val="en-US"/>
+                              </w:rPr>
+                              <w:t>Daniel Ebenézer</w:t>
+                            </w:r>
+                            <w:r>
+                              <w:rPr>
+                                <w:rStyle w:val="eop"/>
+                                <w:rFonts w:ascii="Arial" w:hAnsi="Arial" w:cs="Arial"/>
+                                <w:color w:val="FFEFD4"/>
+                                <w:sz w:val="12"/>
+                                <w:szCs w:val="12"/>
+                                <w:lang w:val="en-US"/>
+                              </w:rPr>
+                              <w:t>​</w:t>
+                            </w:r>
+                          </w:p>
+                          <w:p>
+                            <w:pPr>
+                              <w:pStyle w:val="paragraph"/>
+                              <w:spacing w:before="0" w:beforeAutospacing="0" w:after="0" w:afterAutospacing="0"/>
+                              <w:ind w:left="360"/>
+                              <w:textAlignment w:val="baseline"/>
+                              <w:rPr>
+                                <w:rFonts w:ascii="Quire Sans" w:hAnsi="Quire Sans" w:cs="Quire Sans"/>
+                                <w:color w:val="FFEFD4"/>
+                                <w:sz w:val="28"/>
+                                <w:szCs w:val="28"/>
+                                <w:lang w:val="en-US"/>
+                              </w:rPr>
+                            </w:pPr>
+                          </w:p>
+                          <w:p/>
+                        </w:txbxContent>
+                      </wps:txbx>
+                      <wps:bodyPr rot="0" spcFirstLastPara="0" vertOverflow="overflow" horzOverflow="overflow" vert="horz" wrap="square" lIns="91440" tIns="45720" rIns="91440" bIns="45720" numCol="1" spcCol="0" rtlCol="0" fromWordArt="0" anchor="t" anchorCtr="0" forceAA="0" compatLnSpc="1">
+                        <a:prstTxWarp prst="textNoShape">
+                          <a:avLst/>
+                        </a:prstTxWarp>
+                        <a:noAutofit/>
+                      </wps:bodyPr>
+                    </wps:wsp>
+                  </a:graphicData>
+                </a:graphic>
+                <wp14:sizeRelH relativeFrom="margin">
+                  <wp14:pctWidth>0</wp14:pctWidth>
+                </wp14:sizeRelH>
+                <wp14:sizeRelV relativeFrom="margin">
+                  <wp14:pctHeight>0</wp14:pctHeight>
+                </wp14:sizeRelV>
+              </wp:anchor>
+            </w:drawing>
+          </mc:Choice>
+          <mc:Fallback>
+            <w:pict>
+              <v:shape w14:anchorId="35D7AE10" id="_x0000_s1029" type="#_x0000_t202" style="position:absolute;margin-left:-17.25pt;margin-top:620.5pt;width:156.3pt;height:50.25pt;z-index:251663360;visibility:visible;mso-wrap-style:square;mso-width-percent:0;mso-height-percent:0;mso-wrap-distance-left:9pt;mso-wrap-distance-top:0;mso-wrap-distance-right:9pt;mso-wrap-distance-bottom:0;mso-position-horizontal:absolute;mso-position-horizontal-relative:text;mso-position-vertical:absolute;mso-position-vertical-relative:text;mso-width-percent:0;mso-height-percent:0;mso-width-relative:margin;mso-height-relative:margin;v-text-anchor:top" o:gfxdata="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" filled="f" stroked="f" strokeweight=".5pt">
+                <v:textbox>
+                  <w:txbxContent>
+                    <w:p>
+                      <w:pPr>
+                        <w:pStyle w:val="paragraph"/>
+                        <w:spacing w:before="0" w:beforeAutospacing="0" w:after="0" w:afterAutospacing="0"/>
+                        <w:ind w:left="360"/>
+                        <w:textAlignment w:val="baseline"/>
+                        <w:rPr>
+                          <w:rStyle w:val="eop"/>
+                          <w:rFonts w:ascii="Quire Sans" w:hAnsi="Quire Sans" w:cs="Quire Sans"/>
+                          <w:color w:val="FFEFD4"/>
+                          <w:sz w:val="28"/>
+                          <w:szCs w:val="28"/>
+                          <w:lang w:val="en-US"/>
+                        </w:rPr>
+                      </w:pPr>
+                      <w:r>
+                        <w:rPr>
+                          <w:rStyle w:val="eop"/>
+                          <w:rFonts w:ascii="Quire Sans" w:hAnsi="Quire Sans" w:cs="Quire Sans"/>
+                          <w:color w:val="FFEFD4"/>
+                          <w:sz w:val="28"/>
+                          <w:szCs w:val="28"/>
+                          <w:lang w:val="en-US"/>
+                        </w:rPr>
+                        <w:t>Arthur Gabriel</w:t>
+                      </w:r>
+                    </w:p>
+                    <w:p>
+                      <w:pPr>
+                        <w:pStyle w:val="paragraph"/>
+                        <w:spacing w:before="0" w:beforeAutospacing="0" w:after="0" w:afterAutospacing="0"/>
+                        <w:ind w:left="360"/>
+                        <w:textAlignment w:val="baseline"/>
+                        <w:rPr>
+                          <w:rStyle w:val="eop"/>
+                          <w:rFonts w:ascii="Quire Sans" w:hAnsi="Quire Sans" w:cs="Quire Sans"/>
+                          <w:color w:val="FFEFD4"/>
+                          <w:sz w:val="28"/>
+                          <w:szCs w:val="28"/>
+                          <w:lang w:val="en-US"/>
+                        </w:rPr>
+                      </w:pPr>
+                      <w:r>
+                        <w:rPr>
+                          <w:rStyle w:val="eop"/>
+                          <w:rFonts w:ascii="Quire Sans" w:hAnsi="Quire Sans" w:cs="Quire Sans"/>
+                          <w:color w:val="FFEFD4"/>
+                          <w:sz w:val="28"/>
+                          <w:szCs w:val="28"/>
+                          <w:lang w:val="en-US"/>
+                        </w:rPr>
+                        <w:t>Daniel Ebenézer</w:t>
+                      </w:r>
+                      <w:r>
+                        <w:rPr>
+                          <w:rStyle w:val="eop"/>
+                          <w:rFonts w:ascii="Arial" w:hAnsi="Arial" w:cs="Arial"/>
+                          <w:color w:val="FFEFD4"/>
+                          <w:sz w:val="12"/>
+                          <w:szCs w:val="12"/>
+                          <w:lang w:val="en-US"/>
+                        </w:rPr>
+                        <w:t>​</w:t>
+                      </w:r>
+                    </w:p>
+                    <w:p>
+                      <w:pPr>
+                        <w:pStyle w:val="paragraph"/>
+                        <w:spacing w:before="0" w:beforeAutospacing="0" w:after="0" w:afterAutospacing="0"/>
+                        <w:ind w:left="360"/>
+                        <w:textAlignment w:val="baseline"/>
+                        <w:rPr>
+                          <w:rFonts w:ascii="Quire Sans" w:hAnsi="Quire Sans" w:cs="Quire Sans"/>
+                          <w:color w:val="FFEFD4"/>
+                          <w:sz w:val="28"/>
+                          <w:szCs w:val="28"/>
+                          <w:lang w:val="en-US"/>
+                        </w:rPr>
+                      </w:pPr>
+                    </w:p>
+                    <w:p/>
+                  </w:txbxContent>
+                </v:textbox>
+              </v:shape>
+            </w:pict>
+          </mc:Fallback>
+        </mc:AlternateContent>
+      </w:r>
+      <w:r>
+        <w:rPr>
+          <w:rFonts w:ascii="Quire Sans" w:eastAsia="Quire Sans" w:hAnsi="Quire Sans" w:cs="Quire Sans"/>
+          <w:b/>
+          <w:bCs/>
+          <w:noProof/>
+          <w:color w:val="702323"/>
+          <w:sz w:val="48"/>
+          <w:szCs w:val="48"/>
+        </w:rPr>
+        <mc:AlternateContent>
+          <mc:Choice Requires="wps">
+            <w:drawing>
               <wp:anchor distT="0" distB="0" distL="114300" distR="114300" simplePos="0" relativeHeight="251671552" behindDoc="0" locked="0" layoutInCell="1" allowOverlap="1" wp14:anchorId="4FA9741D" wp14:editId="00791F19">
                 <wp:simplePos x="0" y="0"/>
                 <wp:positionH relativeFrom="column">
@@ -291,7 +940,18 @@
                                 <w:szCs w:val="36"/>
                                 <w:lang w:eastAsia="pt-BR"/>
                               </w:rPr>
-                              <w:t>GRUPO 5</w:t>
+                              <w:t xml:space="preserve">GRUPO </w:t>
+                            </w:r>
+                            <w:r>
+                              <w:rPr>
+                                <w:rFonts w:ascii="Artifakt Element Heavy" w:eastAsia="Times New Roman" w:hAnsi="Artifakt Element Heavy" w:cs="Quire Sans"/>
+                                <w:color w:val="702323"/>
+                                <w:position w:val="5"/>
+                                <w:sz w:val="36"/>
+                                <w:szCs w:val="36"/>
+                                <w:lang w:eastAsia="pt-BR"/>
+                              </w:rPr>
+                              <w:t>4</w:t>
                             </w:r>
                           </w:p>
                         </w:txbxContent>
@@ -316,7 +976,7 @@
           </mc:Choice>
           <mc:Fallback>
             <w:pict>
-              <v:shape w14:anchorId="4FA9741D" id="_x0000_s1027" type="#_x0000_t202" style="position:absolute;margin-left:148.8pt;margin-top:550.95pt;width:145.05pt;height:82.65pt;z-index:251671552;visibility:visible;mso-wrap-style:square;mso-width-percent:0;mso-height-percent:0;mso-wrap-distance-left:9pt;mso-wrap-distance-top:0;mso-wrap-distance-right:9pt;mso-wrap-distance-bottom:0;mso-position-horizontal:absolute;mso-position-horizontal-relative:text;mso-position-vertical:absolute;mso-position-vertical-relative:text;mso-width-percent:0;mso-height-percent:0;mso-width-relative:margin;mso-height-relative:margin;v-text-anchor:top" o:gfxdata="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" filled="f" stroked="f" strokeweight=".5pt">
+              <v:shape w14:anchorId="4FA9741D" id="_x0000_s1030" type="#_x0000_t202" style="position:absolute;margin-left:148.8pt;margin-top:550.95pt;width:145.05pt;height:82.65pt;z-index:251671552;visibility:visible;mso-wrap-style:square;mso-width-percent:0;mso-height-percent:0;mso-wrap-distance-left:9pt;mso-wrap-distance-top:0;mso-wrap-distance-right:9pt;mso-wrap-distance-bottom:0;mso-position-horizontal:absolute;mso-position-horizontal-relative:text;mso-position-vertical:absolute;mso-position-vertical-relative:text;mso-width-percent:0;mso-height-percent:0;mso-width-relative:margin;mso-height-relative:margin;v-text-anchor:top" o:gfxdata="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" filled="f" stroked="f" strokeweight=".5pt">
                 <v:textbox>
                   <w:txbxContent>
                     <w:p>
@@ -332,7 +992,6 @@
                       </w:pPr>
                       <w:r>
                         <w:rPr>
-                          <w:rStyle w:val="paragraph"/>
                           <w:rFonts w:ascii="Artifakt Element Heavy" w:eastAsia="Times New Roman" w:hAnsi="Artifakt Element Heavy" w:cs="Quire Sans"/>
                           <w:color w:val="702323"/>
                           <w:position w:val="5"/>
@@ -340,7 +999,18 @@
                           <w:szCs w:val="36"/>
                           <w:lang w:eastAsia="pt-BR"/>
                         </w:rPr>
-                        <w:t>GRUPO 5</w:t>
+                        <w:t xml:space="preserve">GRUPO </w:t>
+                      </w:r>
+                      <w:r>
+                        <w:rPr>
+                          <w:rFonts w:ascii="Artifakt Element Heavy" w:eastAsia="Times New Roman" w:hAnsi="Artifakt Element Heavy" w:cs="Quire Sans"/>
+                          <w:color w:val="702323"/>
+                          <w:position w:val="5"/>
+                          <w:sz w:val="36"/>
+                          <w:szCs w:val="36"/>
+                          <w:lang w:eastAsia="pt-BR"/>
+                        </w:rPr>
+                        <w:t>4</w:t>
                       </w:r>
                     </w:p>
                   </w:txbxContent>
@@ -446,7 +1116,7 @@
           <w:szCs w:val="48"/>
         </w:rPr>
         <w:drawing>
-          <wp:anchor distT="0" distB="0" distL="114300" distR="114300" simplePos="0" relativeHeight="251660288" behindDoc="0" locked="0" layoutInCell="1" allowOverlap="1" wp14:anchorId="6801E9BB" wp14:editId="08061BEB">
+          <wp:anchor distT="0" distB="0" distL="114300" distR="114300" simplePos="0" relativeHeight="251660288" behindDoc="0" locked="0" layoutInCell="1" allowOverlap="1" wp14:anchorId="6801E9BB" wp14:editId="761BBC4C">
             <wp:simplePos x="0" y="0"/>
             <wp:positionH relativeFrom="column">
               <wp:posOffset>0</wp:posOffset>
@@ -507,866 +1177,16 @@
           <w:rFonts w:ascii="Quire Sans" w:eastAsia="Quire Sans" w:hAnsi="Quire Sans" w:cs="Quire Sans"/>
           <w:b/>
           <w:bCs/>
-          <w:noProof/>
           <w:color w:val="702323"/>
           <w:sz w:val="48"/>
           <w:szCs w:val="48"/>
         </w:rPr>
-        <mc:AlternateContent>
-          <mc:Choice Requires="wps">
-            <w:drawing>
-              <wp:anchor distT="0" distB="0" distL="114300" distR="114300" simplePos="0" relativeHeight="251669504" behindDoc="0" locked="0" layoutInCell="1" allowOverlap="1" wp14:anchorId="708BC7F0" wp14:editId="0EA190FE">
-                <wp:simplePos x="0" y="0"/>
-                <wp:positionH relativeFrom="column">
-                  <wp:posOffset>3723640</wp:posOffset>
-                </wp:positionH>
-                <wp:positionV relativeFrom="paragraph">
-                  <wp:posOffset>7718425</wp:posOffset>
-                </wp:positionV>
-                <wp:extent cx="1842135" cy="1049655"/>
-                <wp:effectExtent l="0" t="0" r="0" b="0"/>
-                <wp:wrapNone/>
-                <wp:docPr id="1659661213" name="Caixa de Texto 3"/>
-                <wp:cNvGraphicFramePr/>
-                <a:graphic xmlns:a="http://schemas.openxmlformats.org/drawingml/2006/main">
-                  <a:graphicData uri="http://schemas.microsoft.com/office/word/2010/wordprocessingShape">
-                    <wps:wsp>
-                      <wps:cNvSpPr txBox="1"/>
-                      <wps:spPr>
-                        <a:xfrm>
-                          <a:off x="0" y="0"/>
-                          <a:ext cx="1842135" cy="1049655"/>
-                        </a:xfrm>
-                        <a:prstGeom prst="rect">
-                          <a:avLst/>
-                        </a:prstGeom>
-                        <a:noFill/>
-                        <a:ln w="6350">
-                          <a:noFill/>
-                        </a:ln>
-                      </wps:spPr>
-                      <wps:txbx>
-                        <w:txbxContent>
-                          <w:p>
-                            <w:pPr>
-                              <w:spacing w:after="0"/>
-                              <w:jc w:val="right"/>
-                              <w:rPr>
-                                <w:rFonts w:ascii="Quire Sans" w:eastAsia="Times New Roman" w:hAnsi="Quire Sans" w:cs="Quire Sans"/>
-                                <w:color w:val="FFEFD4"/>
-                                <w:position w:val="5"/>
-                                <w:sz w:val="28"/>
-                                <w:szCs w:val="28"/>
-                                <w:lang w:eastAsia="pt-BR"/>
-                              </w:rPr>
-                            </w:pPr>
-                            <w:r>
-                              <w:rPr>
-                                <w:rFonts w:ascii="Quire Sans" w:eastAsia="Times New Roman" w:hAnsi="Quire Sans" w:cs="Quire Sans"/>
-                                <w:color w:val="FFEFD4"/>
-                                <w:position w:val="5"/>
-                                <w:sz w:val="28"/>
-                                <w:szCs w:val="28"/>
-                                <w:lang w:eastAsia="pt-BR"/>
-                              </w:rPr>
-                              <w:t>Luiz Fernando</w:t>
-                            </w:r>
-                          </w:p>
-                          <w:p>
-                            <w:pPr>
-                              <w:spacing w:after="0"/>
-                              <w:jc w:val="right"/>
-                              <w:rPr>
-                                <w:rFonts w:ascii="Quire Sans" w:eastAsia="Times New Roman" w:hAnsi="Quire Sans" w:cs="Quire Sans"/>
-                                <w:color w:val="FFEFD4"/>
-                                <w:position w:val="5"/>
-                                <w:sz w:val="28"/>
-                                <w:szCs w:val="28"/>
-                                <w:lang w:eastAsia="pt-BR"/>
-                              </w:rPr>
-                            </w:pPr>
-                            <w:r>
-                              <w:rPr>
-                                <w:rFonts w:ascii="Quire Sans" w:eastAsia="Times New Roman" w:hAnsi="Quire Sans" w:cs="Quire Sans"/>
-                                <w:color w:val="FFEFD4"/>
-                                <w:position w:val="5"/>
-                                <w:sz w:val="28"/>
-                                <w:szCs w:val="28"/>
-                                <w:lang w:eastAsia="pt-BR"/>
-                              </w:rPr>
-                              <w:t xml:space="preserve">Vagner </w:t>
-                            </w:r>
-                            <w:proofErr w:type="spellStart"/>
-                            <w:r>
-                              <w:rPr>
-                                <w:rFonts w:ascii="Quire Sans" w:eastAsia="Times New Roman" w:hAnsi="Quire Sans" w:cs="Quire Sans"/>
-                                <w:color w:val="FFEFD4"/>
-                                <w:position w:val="5"/>
-                                <w:sz w:val="28"/>
-                                <w:szCs w:val="28"/>
-                                <w:lang w:eastAsia="pt-BR"/>
-                              </w:rPr>
-                              <w:t>di</w:t>
-                            </w:r>
-                            <w:proofErr w:type="spellEnd"/>
-                            <w:r>
-                              <w:rPr>
-                                <w:rFonts w:ascii="Quire Sans" w:eastAsia="Times New Roman" w:hAnsi="Quire Sans" w:cs="Quire Sans"/>
-                                <w:color w:val="FFEFD4"/>
-                                <w:position w:val="5"/>
-                                <w:sz w:val="28"/>
-                                <w:szCs w:val="28"/>
-                                <w:lang w:eastAsia="pt-BR"/>
-                              </w:rPr>
-                              <w:t xml:space="preserve"> Benedetto</w:t>
-                            </w:r>
-                          </w:p>
-                          <w:p>
-                            <w:pPr>
-                              <w:spacing w:after="0"/>
-                              <w:jc w:val="right"/>
-                              <w:rPr>
-                                <w:rFonts w:ascii="Quire Sans" w:eastAsia="Times New Roman" w:hAnsi="Quire Sans" w:cs="Quire Sans"/>
-                                <w:color w:val="FFEFD4"/>
-                                <w:position w:val="5"/>
-                                <w:sz w:val="28"/>
-                                <w:szCs w:val="28"/>
-                                <w:lang w:eastAsia="pt-BR"/>
-                              </w:rPr>
-                            </w:pPr>
-                            <w:r>
-                              <w:rPr>
-                                <w:rFonts w:ascii="Quire Sans" w:eastAsia="Times New Roman" w:hAnsi="Quire Sans" w:cs="Quire Sans"/>
-                                <w:color w:val="FFEFD4"/>
-                                <w:position w:val="5"/>
-                                <w:sz w:val="28"/>
-                                <w:szCs w:val="28"/>
-                                <w:lang w:eastAsia="pt-BR"/>
-                              </w:rPr>
-                              <w:t xml:space="preserve">Yuri </w:t>
-                            </w:r>
-                            <w:proofErr w:type="spellStart"/>
-                            <w:r>
-                              <w:rPr>
-                                <w:rFonts w:ascii="Quire Sans" w:eastAsia="Times New Roman" w:hAnsi="Quire Sans" w:cs="Quire Sans"/>
-                                <w:color w:val="FFEFD4"/>
-                                <w:position w:val="5"/>
-                                <w:sz w:val="28"/>
-                                <w:szCs w:val="28"/>
-                                <w:lang w:eastAsia="pt-BR"/>
-                              </w:rPr>
-                              <w:t>Suhet</w:t>
-                            </w:r>
-                            <w:proofErr w:type="spellEnd"/>
-                          </w:p>
-                        </w:txbxContent>
-                      </wps:txbx>
-                      <wps:bodyPr rot="0" spcFirstLastPara="0" vertOverflow="overflow" horzOverflow="overflow" vert="horz" wrap="square" lIns="91440" tIns="45720" rIns="91440" bIns="45720" numCol="1" spcCol="0" rtlCol="0" fromWordArt="0" anchor="t" anchorCtr="0" forceAA="0" compatLnSpc="1">
-                        <a:prstTxWarp prst="textNoShape">
-                          <a:avLst/>
-                        </a:prstTxWarp>
-                        <a:noAutofit/>
-                      </wps:bodyPr>
-                    </wps:wsp>
-                  </a:graphicData>
-                </a:graphic>
-                <wp14:sizeRelH relativeFrom="margin">
-                  <wp14:pctWidth>0</wp14:pctWidth>
-                </wp14:sizeRelH>
-                <wp14:sizeRelV relativeFrom="margin">
-                  <wp14:pctHeight>0</wp14:pctHeight>
-                </wp14:sizeRelV>
-              </wp:anchor>
-            </w:drawing>
-          </mc:Choice>
-          <mc:Fallback>
-            <w:pict>
-              <v:shape w14:anchorId="708BC7F0" id="_x0000_s1028" type="#_x0000_t202" style="position:absolute;margin-left:293.2pt;margin-top:607.75pt;width:145.05pt;height:82.65pt;z-index:251669504;visibility:visible;mso-wrap-style:square;mso-width-percent:0;mso-height-percent:0;mso-wrap-distance-left:9pt;mso-wrap-distance-top:0;mso-wrap-distance-right:9pt;mso-wrap-distance-bottom:0;mso-position-horizontal:absolute;mso-position-horizontal-relative:text;mso-position-vertical:absolute;mso-position-vertical-relative:text;mso-width-percent:0;mso-height-percent:0;mso-width-relative:margin;mso-height-relative:margin;v-text-anchor:top" o:gfxdata="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" filled="f" stroked="f" strokeweight=".5pt">
-                <v:textbox>
-                  <w:txbxContent>
-                    <w:p>
-                      <w:pPr>
-                        <w:spacing w:after="0"/>
-                        <w:jc w:val="right"/>
-                        <w:rPr>
-                          <w:rStyle w:val="paragraph"/>
-                          <w:rFonts w:ascii="Quire Sans" w:eastAsia="Times New Roman" w:hAnsi="Quire Sans" w:cs="Quire Sans"/>
-                          <w:color w:val="FFEFD4"/>
-                          <w:position w:val="5"/>
-                          <w:sz w:val="28"/>
-                          <w:szCs w:val="28"/>
-                          <w:lang w:eastAsia="pt-BR"/>
-                        </w:rPr>
-                      </w:pPr>
-                      <w:r>
-                        <w:rPr>
-                          <w:rStyle w:val="paragraph"/>
-                          <w:rFonts w:ascii="Quire Sans" w:eastAsia="Times New Roman" w:hAnsi="Quire Sans" w:cs="Quire Sans"/>
-                          <w:color w:val="FFEFD4"/>
-                          <w:position w:val="5"/>
-                          <w:sz w:val="28"/>
-                          <w:szCs w:val="28"/>
-                          <w:lang w:eastAsia="pt-BR"/>
-                        </w:rPr>
-                        <w:t>Luiz Fernando</w:t>
-                      </w:r>
-                    </w:p>
-                    <w:p>
-                      <w:pPr>
-                        <w:spacing w:after="0"/>
-                        <w:jc w:val="right"/>
-                        <w:rPr>
-                          <w:rStyle w:val="paragraph"/>
-                          <w:rFonts w:ascii="Quire Sans" w:eastAsia="Times New Roman" w:hAnsi="Quire Sans" w:cs="Quire Sans"/>
-                          <w:color w:val="FFEFD4"/>
-                          <w:position w:val="5"/>
-                          <w:sz w:val="28"/>
-                          <w:szCs w:val="28"/>
-                          <w:lang w:eastAsia="pt-BR"/>
-                        </w:rPr>
-                      </w:pPr>
-                      <w:r>
-                        <w:rPr>
-                          <w:rStyle w:val="paragraph"/>
-                          <w:rFonts w:ascii="Quire Sans" w:eastAsia="Times New Roman" w:hAnsi="Quire Sans" w:cs="Quire Sans"/>
-                          <w:color w:val="FFEFD4"/>
-                          <w:position w:val="5"/>
-                          <w:sz w:val="28"/>
-                          <w:szCs w:val="28"/>
-                          <w:lang w:eastAsia="pt-BR"/>
-                        </w:rPr>
-                        <w:t xml:space="preserve">Vagner </w:t>
-                      </w:r>
-                      <w:proofErr w:type="spellStart"/>
-                      <w:r>
-                        <w:rPr>
-                          <w:rStyle w:val="paragraph"/>
-                          <w:rFonts w:ascii="Quire Sans" w:eastAsia="Times New Roman" w:hAnsi="Quire Sans" w:cs="Quire Sans"/>
-                          <w:color w:val="FFEFD4"/>
-                          <w:position w:val="5"/>
-                          <w:sz w:val="28"/>
-                          <w:szCs w:val="28"/>
-                          <w:lang w:eastAsia="pt-BR"/>
-                        </w:rPr>
-                        <w:t>di</w:t>
-                      </w:r>
-                      <w:proofErr w:type="spellEnd"/>
-                      <w:r>
-                        <w:rPr>
-                          <w:rStyle w:val="paragraph"/>
-                          <w:rFonts w:ascii="Quire Sans" w:eastAsia="Times New Roman" w:hAnsi="Quire Sans" w:cs="Quire Sans"/>
-                          <w:color w:val="FFEFD4"/>
-                          <w:position w:val="5"/>
-                          <w:sz w:val="28"/>
-                          <w:szCs w:val="28"/>
-                          <w:lang w:eastAsia="pt-BR"/>
-                        </w:rPr>
-                        <w:t xml:space="preserve"> Benedetto</w:t>
-                      </w:r>
-                    </w:p>
-                    <w:p>
-                      <w:pPr>
-                        <w:spacing w:after="0"/>
-                        <w:jc w:val="right"/>
-                        <w:rPr>
-                          <w:rFonts w:ascii="Quire Sans" w:eastAsia="Times New Roman" w:hAnsi="Quire Sans" w:cs="Quire Sans"/>
-                          <w:color w:val="FFEFD4"/>
-                          <w:position w:val="5"/>
-                          <w:sz w:val="28"/>
-                          <w:szCs w:val="28"/>
-                          <w:lang w:eastAsia="pt-BR"/>
-                        </w:rPr>
-                      </w:pPr>
-                      <w:r>
-                        <w:rPr>
-                          <w:rStyle w:val="paragraph"/>
-                          <w:rFonts w:ascii="Quire Sans" w:eastAsia="Times New Roman" w:hAnsi="Quire Sans" w:cs="Quire Sans"/>
-                          <w:color w:val="FFEFD4"/>
-                          <w:position w:val="5"/>
-                          <w:sz w:val="28"/>
-                          <w:szCs w:val="28"/>
-                          <w:lang w:eastAsia="pt-BR"/>
-                        </w:rPr>
-                        <w:t xml:space="preserve">Yuri </w:t>
-                      </w:r>
-                      <w:proofErr w:type="spellStart"/>
-                      <w:r>
-                        <w:rPr>
-                          <w:rStyle w:val="paragraph"/>
-                          <w:rFonts w:ascii="Quire Sans" w:eastAsia="Times New Roman" w:hAnsi="Quire Sans" w:cs="Quire Sans"/>
-                          <w:color w:val="FFEFD4"/>
-                          <w:position w:val="5"/>
-                          <w:sz w:val="28"/>
-                          <w:szCs w:val="28"/>
-                          <w:lang w:eastAsia="pt-BR"/>
-                        </w:rPr>
-                        <w:t>Suhet</w:t>
-                      </w:r>
-                      <w:proofErr w:type="spellEnd"/>
-                    </w:p>
-                  </w:txbxContent>
-                </v:textbox>
-              </v:shape>
-            </w:pict>
-          </mc:Fallback>
-        </mc:AlternateContent>
-      </w:r>
-      <w:r>
-        <w:rPr>
-          <w:rFonts w:ascii="Quire Sans" w:eastAsia="Quire Sans" w:hAnsi="Quire Sans" w:cs="Quire Sans"/>
-          <w:b/>
-          <w:bCs/>
-          <w:noProof/>
-          <w:color w:val="702323"/>
-          <w:sz w:val="48"/>
-          <w:szCs w:val="48"/>
-        </w:rPr>
-        <mc:AlternateContent>
-          <mc:Choice Requires="wps">
-            <w:drawing>
-              <wp:anchor distT="0" distB="0" distL="114300" distR="114300" simplePos="0" relativeHeight="251663360" behindDoc="0" locked="0" layoutInCell="1" allowOverlap="1" wp14:anchorId="35D7AE10" wp14:editId="45E6037E">
-                <wp:simplePos x="0" y="0"/>
-                <wp:positionH relativeFrom="column">
-                  <wp:posOffset>-135255</wp:posOffset>
-                </wp:positionH>
-                <wp:positionV relativeFrom="paragraph">
-                  <wp:posOffset>7730490</wp:posOffset>
-                </wp:positionV>
-                <wp:extent cx="1842135" cy="832485"/>
-                <wp:effectExtent l="0" t="0" r="0" b="5715"/>
-                <wp:wrapNone/>
-                <wp:docPr id="375074661" name="Caixa de Texto 3"/>
-                <wp:cNvGraphicFramePr/>
-                <a:graphic xmlns:a="http://schemas.openxmlformats.org/drawingml/2006/main">
-                  <a:graphicData uri="http://schemas.microsoft.com/office/word/2010/wordprocessingShape">
-                    <wps:wsp>
-                      <wps:cNvSpPr txBox="1"/>
-                      <wps:spPr>
-                        <a:xfrm>
-                          <a:off x="0" y="0"/>
-                          <a:ext cx="1842135" cy="832485"/>
-                        </a:xfrm>
-                        <a:prstGeom prst="rect">
-                          <a:avLst/>
-                        </a:prstGeom>
-                        <a:noFill/>
-                        <a:ln w="6350">
-                          <a:noFill/>
-                        </a:ln>
-                      </wps:spPr>
-                      <wps:txbx>
-                        <w:txbxContent>
-                          <w:p>
-                            <w:pPr>
-                              <w:pStyle w:val="paragraph"/>
-                              <w:spacing w:before="0" w:beforeAutospacing="0" w:after="0" w:afterAutospacing="0"/>
-                              <w:ind w:left="360"/>
-                              <w:textAlignment w:val="baseline"/>
-                              <w:rPr>
-                                <w:rFonts w:ascii="Quire Sans" w:hAnsi="Quire Sans" w:cs="Quire Sans"/>
-                                <w:color w:val="FFEFD4"/>
-                                <w:sz w:val="22"/>
-                                <w:szCs w:val="22"/>
-                              </w:rPr>
-                            </w:pPr>
-                            <w:r>
-                              <w:rPr>
-                                <w:rStyle w:val="spellingerror"/>
-                                <w:rFonts w:ascii="Quire Sans" w:hAnsi="Quire Sans" w:cs="Quire Sans"/>
-                                <w:color w:val="FFEFD4"/>
-                                <w:position w:val="5"/>
-                                <w:sz w:val="28"/>
-                                <w:szCs w:val="28"/>
-                              </w:rPr>
-                              <w:t>Eduardo Castrillo</w:t>
-                            </w:r>
-                          </w:p>
-                          <w:p>
-                            <w:pPr>
-                              <w:pStyle w:val="paragraph"/>
-                              <w:spacing w:before="0" w:beforeAutospacing="0" w:after="0" w:afterAutospacing="0"/>
-                              <w:ind w:left="360"/>
-                              <w:textAlignment w:val="baseline"/>
-                              <w:rPr>
-                                <w:rFonts w:ascii="Quire Sans" w:hAnsi="Quire Sans" w:cs="Quire Sans"/>
-                                <w:color w:val="FFEFD4"/>
-                                <w:sz w:val="22"/>
-                                <w:szCs w:val="22"/>
-                                <w:lang w:val="en-US"/>
-                              </w:rPr>
-                            </w:pPr>
-                            <w:r>
-                              <w:rPr>
-                                <w:rStyle w:val="normaltextrun"/>
-                                <w:rFonts w:ascii="Quire Sans" w:hAnsi="Quire Sans" w:cs="Quire Sans"/>
-                                <w:color w:val="FFEFD4"/>
-                                <w:position w:val="5"/>
-                                <w:sz w:val="28"/>
-                                <w:szCs w:val="28"/>
-                              </w:rPr>
-                              <w:t>José Vitor </w:t>
-                            </w:r>
-                            <w:r>
-                              <w:rPr>
-                                <w:rStyle w:val="eop"/>
-                                <w:rFonts w:ascii="Arial" w:hAnsi="Arial" w:cs="Arial"/>
-                                <w:color w:val="FFEFD4"/>
-                                <w:sz w:val="28"/>
-                                <w:szCs w:val="28"/>
-                                <w:lang w:val="en-US"/>
-                              </w:rPr>
-                              <w:t>​</w:t>
-                            </w:r>
-                          </w:p>
-                          <w:p>
-                            <w:pPr>
-                              <w:pStyle w:val="paragraph"/>
-                              <w:spacing w:before="0" w:beforeAutospacing="0" w:after="0" w:afterAutospacing="0"/>
-                              <w:ind w:left="360"/>
-                              <w:textAlignment w:val="baseline"/>
-                              <w:rPr>
-                                <w:rFonts w:ascii="Quire Sans" w:hAnsi="Quire Sans" w:cs="Quire Sans"/>
-                                <w:color w:val="FFEFD4"/>
-                                <w:sz w:val="22"/>
-                                <w:szCs w:val="22"/>
-                                <w:lang w:val="en-US"/>
-                              </w:rPr>
-                            </w:pPr>
-                            <w:r>
-                              <w:rPr>
-                                <w:rStyle w:val="normaltextrun"/>
-                                <w:rFonts w:ascii="Quire Sans" w:hAnsi="Quire Sans" w:cs="Quire Sans"/>
-                                <w:color w:val="FFEFD4"/>
-                                <w:position w:val="5"/>
-                                <w:sz w:val="28"/>
-                                <w:szCs w:val="28"/>
-                              </w:rPr>
-                              <w:t xml:space="preserve">Kauan </w:t>
-                            </w:r>
-                            <w:proofErr w:type="gramStart"/>
-                            <w:r>
-                              <w:rPr>
-                                <w:rStyle w:val="normaltextrun"/>
-                                <w:rFonts w:ascii="Quire Sans" w:hAnsi="Quire Sans" w:cs="Quire Sans"/>
-                                <w:color w:val="FFEFD4"/>
-                                <w:position w:val="5"/>
-                                <w:sz w:val="28"/>
-                                <w:szCs w:val="28"/>
-                              </w:rPr>
-                              <w:t>Parente </w:t>
-                            </w:r>
-                            <w:r>
-                              <w:rPr>
-                                <w:rStyle w:val="eop"/>
-                                <w:rFonts w:ascii="Quire Sans" w:hAnsi="Quire Sans" w:cs="Quire Sans"/>
-                                <w:color w:val="FFEFD4"/>
-                                <w:sz w:val="12"/>
-                                <w:szCs w:val="12"/>
-                                <w:lang w:val="en-US"/>
-                              </w:rPr>
-                              <w:t xml:space="preserve"> </w:t>
-                            </w:r>
-                            <w:r>
-                              <w:rPr>
-                                <w:rStyle w:val="eop"/>
-                                <w:rFonts w:ascii="Arial" w:hAnsi="Arial" w:cs="Arial"/>
-                                <w:color w:val="FFEFD4"/>
-                                <w:sz w:val="12"/>
-                                <w:szCs w:val="12"/>
-                                <w:lang w:val="en-US"/>
-                              </w:rPr>
-                              <w:t>​</w:t>
-                            </w:r>
-                            <w:proofErr w:type="gramEnd"/>
-                          </w:p>
-                          <w:p>
-                            <w:pPr>
-                              <w:rPr>
-                                <w:rFonts w:ascii="Quire Sans" w:hAnsi="Quire Sans" w:cs="Quire Sans"/>
-                                <w:color w:val="702323"/>
-                              </w:rPr>
-                            </w:pPr>
-                          </w:p>
-                        </w:txbxContent>
-                      </wps:txbx>
-                      <wps:bodyPr rot="0" spcFirstLastPara="0" vertOverflow="overflow" horzOverflow="overflow" vert="horz" wrap="square" lIns="91440" tIns="45720" rIns="91440" bIns="45720" numCol="1" spcCol="0" rtlCol="0" fromWordArt="0" anchor="t" anchorCtr="0" forceAA="0" compatLnSpc="1">
-                        <a:prstTxWarp prst="textNoShape">
-                          <a:avLst/>
-                        </a:prstTxWarp>
-                        <a:noAutofit/>
-                      </wps:bodyPr>
-                    </wps:wsp>
-                  </a:graphicData>
-                </a:graphic>
-                <wp14:sizeRelH relativeFrom="margin">
-                  <wp14:pctWidth>0</wp14:pctWidth>
-                </wp14:sizeRelH>
-                <wp14:sizeRelV relativeFrom="margin">
-                  <wp14:pctHeight>0</wp14:pctHeight>
-                </wp14:sizeRelV>
-              </wp:anchor>
-            </w:drawing>
-          </mc:Choice>
-          <mc:Fallback>
-            <w:pict>
-              <v:shape w14:anchorId="35D7AE10" id="_x0000_s1029" type="#_x0000_t202" style="position:absolute;margin-left:-10.65pt;margin-top:608.7pt;width:145.05pt;height:65.55pt;z-index:251663360;visibility:visible;mso-wrap-style:square;mso-width-percent:0;mso-height-percent:0;mso-wrap-distance-left:9pt;mso-wrap-distance-top:0;mso-wrap-distance-right:9pt;mso-wrap-distance-bottom:0;mso-position-horizontal:absolute;mso-position-horizontal-relative:text;mso-position-vertical:absolute;mso-position-vertical-relative:text;mso-width-percent:0;mso-height-percent:0;mso-width-relative:margin;mso-height-relative:margin;v-text-anchor:top" o:gfxdata="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" filled="f" stroked="f" strokeweight=".5pt">
-                <v:textbox>
-                  <w:txbxContent>
-                    <w:p>
-                      <w:pPr>
-                        <w:pStyle w:val="paragraph"/>
-                        <w:spacing w:before="0" w:beforeAutospacing="0" w:after="0" w:afterAutospacing="0"/>
-                        <w:ind w:left="360"/>
-                        <w:textAlignment w:val="baseline"/>
-                        <w:rPr>
-                          <w:rFonts w:ascii="Quire Sans" w:hAnsi="Quire Sans" w:cs="Quire Sans"/>
-                          <w:color w:val="FFEFD4"/>
-                          <w:sz w:val="22"/>
-                          <w:szCs w:val="22"/>
-                        </w:rPr>
-                      </w:pPr>
-                      <w:r>
-                        <w:rPr>
-                          <w:rStyle w:val="spellingerror"/>
-                          <w:rFonts w:ascii="Quire Sans" w:hAnsi="Quire Sans" w:cs="Quire Sans"/>
-                          <w:color w:val="FFEFD4"/>
-                          <w:position w:val="5"/>
-                          <w:sz w:val="28"/>
-                          <w:szCs w:val="28"/>
-                        </w:rPr>
-                        <w:t>Eduardo Castrillo</w:t>
-                      </w:r>
-                    </w:p>
-                    <w:p>
-                      <w:pPr>
-                        <w:pStyle w:val="paragraph"/>
-                        <w:spacing w:before="0" w:beforeAutospacing="0" w:after="0" w:afterAutospacing="0"/>
-                        <w:ind w:left="360"/>
-                        <w:textAlignment w:val="baseline"/>
-                        <w:rPr>
-                          <w:rFonts w:ascii="Quire Sans" w:hAnsi="Quire Sans" w:cs="Quire Sans"/>
-                          <w:color w:val="FFEFD4"/>
-                          <w:sz w:val="22"/>
-                          <w:szCs w:val="22"/>
-                          <w:lang w:val="en-US"/>
-                        </w:rPr>
-                      </w:pPr>
-                      <w:r>
-                        <w:rPr>
-                          <w:rStyle w:val="normaltextrun"/>
-                          <w:rFonts w:ascii="Quire Sans" w:hAnsi="Quire Sans" w:cs="Quire Sans"/>
-                          <w:color w:val="FFEFD4"/>
-                          <w:position w:val="5"/>
-                          <w:sz w:val="28"/>
-                          <w:szCs w:val="28"/>
-                        </w:rPr>
-                        <w:t>José Vitor </w:t>
-                      </w:r>
-                      <w:r>
-                        <w:rPr>
-                          <w:rStyle w:val="eop"/>
-                          <w:rFonts w:ascii="Arial" w:hAnsi="Arial" w:cs="Arial"/>
-                          <w:color w:val="FFEFD4"/>
-                          <w:sz w:val="28"/>
-                          <w:szCs w:val="28"/>
-                          <w:lang w:val="en-US"/>
-                        </w:rPr>
-                        <w:t>​</w:t>
-                      </w:r>
-                    </w:p>
-                    <w:p>
-                      <w:pPr>
-                        <w:pStyle w:val="paragraph"/>
-                        <w:spacing w:before="0" w:beforeAutospacing="0" w:after="0" w:afterAutospacing="0"/>
-                        <w:ind w:left="360"/>
-                        <w:textAlignment w:val="baseline"/>
-                        <w:rPr>
-                          <w:rFonts w:ascii="Quire Sans" w:hAnsi="Quire Sans" w:cs="Quire Sans"/>
-                          <w:color w:val="FFEFD4"/>
-                          <w:sz w:val="22"/>
-                          <w:szCs w:val="22"/>
-                          <w:lang w:val="en-US"/>
-                        </w:rPr>
-                      </w:pPr>
-                      <w:r>
-                        <w:rPr>
-                          <w:rStyle w:val="normaltextrun"/>
-                          <w:rFonts w:ascii="Quire Sans" w:hAnsi="Quire Sans" w:cs="Quire Sans"/>
-                          <w:color w:val="FFEFD4"/>
-                          <w:position w:val="5"/>
-                          <w:sz w:val="28"/>
-                          <w:szCs w:val="28"/>
-                        </w:rPr>
-                        <w:t>Kauan Parente </w:t>
-                      </w:r>
-                      <w:r>
-                        <w:rPr>
-                          <w:rStyle w:val="eop"/>
-                          <w:rFonts w:ascii="Quire Sans" w:hAnsi="Quire Sans" w:cs="Quire Sans"/>
-                          <w:color w:val="FFEFD4"/>
-                          <w:sz w:val="12"/>
-                          <w:szCs w:val="12"/>
-                          <w:lang w:val="en-US"/>
-                        </w:rPr>
-                        <w:t xml:space="preserve"> </w:t>
-                      </w:r>
-                      <w:r>
-                        <w:rPr>
-                          <w:rStyle w:val="eop"/>
-                          <w:rFonts w:ascii="Arial" w:hAnsi="Arial" w:cs="Arial"/>
-                          <w:color w:val="FFEFD4"/>
-                          <w:sz w:val="12"/>
-                          <w:szCs w:val="12"/>
-                          <w:lang w:val="en-US"/>
-                        </w:rPr>
-                        <w:t>​</w:t>
-                      </w:r>
-                    </w:p>
-                    <w:p>
-                      <w:pPr>
-                        <w:rPr>
-                          <w:rFonts w:ascii="Quire Sans" w:hAnsi="Quire Sans" w:cs="Quire Sans"/>
-                          <w:color w:val="702323"/>
-                        </w:rPr>
-                      </w:pPr>
-                    </w:p>
-                  </w:txbxContent>
-                </v:textbox>
-              </v:shape>
-            </w:pict>
-          </mc:Fallback>
-        </mc:AlternateContent>
-      </w:r>
-      <w:r>
-        <w:rPr>
-          <w:rFonts w:ascii="Quire Sans" w:eastAsia="Quire Sans" w:hAnsi="Quire Sans" w:cs="Quire Sans"/>
-          <w:b/>
-          <w:bCs/>
-          <w:noProof/>
-          <w:color w:val="702323"/>
-          <w:sz w:val="48"/>
-          <w:szCs w:val="48"/>
-        </w:rPr>
-        <mc:AlternateContent>
-          <mc:Choice Requires="wps">
-            <w:drawing>
-              <wp:anchor distT="0" distB="0" distL="114300" distR="114300" simplePos="0" relativeHeight="251667456" behindDoc="0" locked="0" layoutInCell="1" allowOverlap="1" wp14:anchorId="328EE51C" wp14:editId="397AC909">
-                <wp:simplePos x="0" y="0"/>
-                <wp:positionH relativeFrom="column">
-                  <wp:posOffset>1889760</wp:posOffset>
-                </wp:positionH>
-                <wp:positionV relativeFrom="paragraph">
-                  <wp:posOffset>7718947</wp:posOffset>
-                </wp:positionV>
-                <wp:extent cx="1842447" cy="1050195"/>
-                <wp:effectExtent l="0" t="0" r="0" b="0"/>
-                <wp:wrapNone/>
-                <wp:docPr id="1106779712" name="Caixa de Texto 3"/>
-                <wp:cNvGraphicFramePr/>
-                <a:graphic xmlns:a="http://schemas.openxmlformats.org/drawingml/2006/main">
-                  <a:graphicData uri="http://schemas.microsoft.com/office/word/2010/wordprocessingShape">
-                    <wps:wsp>
-                      <wps:cNvSpPr txBox="1"/>
-                      <wps:spPr>
-                        <a:xfrm>
-                          <a:off x="0" y="0"/>
-                          <a:ext cx="1842447" cy="1050195"/>
-                        </a:xfrm>
-                        <a:prstGeom prst="rect">
-                          <a:avLst/>
-                        </a:prstGeom>
-                        <a:noFill/>
-                        <a:ln w="6350">
-                          <a:noFill/>
-                        </a:ln>
-                      </wps:spPr>
-                      <wps:txbx>
-                        <w:txbxContent>
-                          <w:p>
-                            <w:pPr>
-                              <w:spacing w:after="0"/>
-                              <w:jc w:val="center"/>
-                              <w:rPr>
-                                <w:rStyle w:val="spellingerror"/>
-                                <w:rFonts w:ascii="Quire Sans" w:eastAsia="Times New Roman" w:hAnsi="Quire Sans" w:cs="Quire Sans"/>
-                                <w:color w:val="FFEFD4"/>
-                                <w:position w:val="5"/>
-                                <w:sz w:val="28"/>
-                                <w:szCs w:val="28"/>
-                                <w:lang w:eastAsia="pt-BR"/>
-                              </w:rPr>
-                            </w:pPr>
-                            <w:r>
-                              <w:rPr>
-                                <w:rStyle w:val="spellingerror"/>
-                                <w:rFonts w:ascii="Quire Sans" w:eastAsia="Times New Roman" w:hAnsi="Quire Sans" w:cs="Quire Sans"/>
-                                <w:color w:val="FFEFD4"/>
-                                <w:position w:val="5"/>
-                                <w:sz w:val="28"/>
-                                <w:szCs w:val="28"/>
-                                <w:lang w:eastAsia="pt-BR"/>
-                              </w:rPr>
-                              <w:t>Leonardo Rodrigues</w:t>
-                            </w:r>
-                          </w:p>
-                          <w:p>
-                            <w:pPr>
-                              <w:spacing w:after="0"/>
-                              <w:jc w:val="center"/>
-                              <w:rPr>
-                                <w:rStyle w:val="spellingerror"/>
-                                <w:rFonts w:ascii="Quire Sans" w:eastAsia="Times New Roman" w:hAnsi="Quire Sans" w:cs="Quire Sans"/>
-                                <w:color w:val="FFEFD4"/>
-                                <w:position w:val="5"/>
-                                <w:sz w:val="28"/>
-                                <w:szCs w:val="28"/>
-                                <w:lang w:eastAsia="pt-BR"/>
-                              </w:rPr>
-                            </w:pPr>
-                            <w:r>
-                              <w:rPr>
-                                <w:rStyle w:val="spellingerror"/>
-                                <w:rFonts w:ascii="Quire Sans" w:eastAsia="Times New Roman" w:hAnsi="Quire Sans" w:cs="Quire Sans"/>
-                                <w:color w:val="FFEFD4"/>
-                                <w:position w:val="5"/>
-                                <w:sz w:val="28"/>
-                                <w:szCs w:val="28"/>
-                                <w:lang w:eastAsia="pt-BR"/>
-                              </w:rPr>
-                              <w:t>Luca Sena</w:t>
-                            </w:r>
-                          </w:p>
-                          <w:p>
-                            <w:pPr>
-                              <w:spacing w:after="0"/>
-                              <w:jc w:val="center"/>
-                              <w:rPr>
-                                <w:rFonts w:ascii="Quire Sans" w:hAnsi="Quire Sans" w:cs="Quire Sans"/>
-                                <w:color w:val="FFEFD4"/>
-                              </w:rPr>
-                            </w:pPr>
-                            <w:r>
-                              <w:rPr>
-                                <w:rStyle w:val="spellingerror"/>
-                                <w:rFonts w:ascii="Quire Sans" w:eastAsia="Times New Roman" w:hAnsi="Quire Sans" w:cs="Quire Sans"/>
-                                <w:color w:val="FFEFD4"/>
-                                <w:position w:val="5"/>
-                                <w:sz w:val="28"/>
-                                <w:szCs w:val="28"/>
-                                <w:lang w:eastAsia="pt-BR"/>
-                              </w:rPr>
-                              <w:t>Lucas Germano</w:t>
-                            </w:r>
-                          </w:p>
-                        </w:txbxContent>
-                      </wps:txbx>
-                      <wps:bodyPr rot="0" spcFirstLastPara="0" vertOverflow="overflow" horzOverflow="overflow" vert="horz" wrap="square" lIns="91440" tIns="45720" rIns="91440" bIns="45720" numCol="1" spcCol="0" rtlCol="0" fromWordArt="0" anchor="t" anchorCtr="0" forceAA="0" compatLnSpc="1">
-                        <a:prstTxWarp prst="textNoShape">
-                          <a:avLst/>
-                        </a:prstTxWarp>
-                        <a:noAutofit/>
-                      </wps:bodyPr>
-                    </wps:wsp>
-                  </a:graphicData>
-                </a:graphic>
-                <wp14:sizeRelH relativeFrom="margin">
-                  <wp14:pctWidth>0</wp14:pctWidth>
-                </wp14:sizeRelH>
-                <wp14:sizeRelV relativeFrom="margin">
-                  <wp14:pctHeight>0</wp14:pctHeight>
-                </wp14:sizeRelV>
-              </wp:anchor>
-            </w:drawing>
-          </mc:Choice>
-          <mc:Fallback>
-            <w:pict>
-              <v:shape w14:anchorId="328EE51C" id="_x0000_s1030" type="#_x0000_t202" style="position:absolute;margin-left:148.8pt;margin-top:607.8pt;width:145.05pt;height:82.7pt;z-index:251667456;visibility:visible;mso-wrap-style:square;mso-width-percent:0;mso-height-percent:0;mso-wrap-distance-left:9pt;mso-wrap-distance-top:0;mso-wrap-distance-right:9pt;mso-wrap-distance-bottom:0;mso-position-horizontal:absolute;mso-position-horizontal-relative:text;mso-position-vertical:absolute;mso-position-vertical-relative:text;mso-width-percent:0;mso-height-percent:0;mso-width-relative:margin;mso-height-relative:margin;v-text-anchor:top" o:gfxdata="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" filled="f" stroked="f" strokeweight=".5pt">
-                <v:textbox>
-                  <w:txbxContent>
-                    <w:p>
-                      <w:pPr>
-                        <w:spacing w:after="0"/>
-                        <w:jc w:val="center"/>
-                        <w:rPr>
-                          <w:rStyle w:val="spellingerror"/>
-                          <w:rFonts w:ascii="Quire Sans" w:eastAsia="Times New Roman" w:hAnsi="Quire Sans" w:cs="Quire Sans"/>
-                          <w:color w:val="FFEFD4"/>
-                          <w:position w:val="5"/>
-                          <w:sz w:val="28"/>
-                          <w:szCs w:val="28"/>
-                          <w:lang w:eastAsia="pt-BR"/>
-                        </w:rPr>
-                      </w:pPr>
-                      <w:r>
-                        <w:rPr>
-                          <w:rStyle w:val="spellingerror"/>
-                          <w:rFonts w:ascii="Quire Sans" w:eastAsia="Times New Roman" w:hAnsi="Quire Sans" w:cs="Quire Sans"/>
-                          <w:color w:val="FFEFD4"/>
-                          <w:position w:val="5"/>
-                          <w:sz w:val="28"/>
-                          <w:szCs w:val="28"/>
-                          <w:lang w:eastAsia="pt-BR"/>
-                        </w:rPr>
-                        <w:t>Leonardo Rodrigues</w:t>
-                      </w:r>
-                    </w:p>
-                    <w:p>
-                      <w:pPr>
-                        <w:spacing w:after="0"/>
-                        <w:jc w:val="center"/>
-                        <w:rPr>
-                          <w:rStyle w:val="spellingerror"/>
-                          <w:rFonts w:ascii="Quire Sans" w:eastAsia="Times New Roman" w:hAnsi="Quire Sans" w:cs="Quire Sans"/>
-                          <w:color w:val="FFEFD4"/>
-                          <w:position w:val="5"/>
-                          <w:sz w:val="28"/>
-                          <w:szCs w:val="28"/>
-                          <w:lang w:eastAsia="pt-BR"/>
-                        </w:rPr>
-                      </w:pPr>
-                      <w:r>
-                        <w:rPr>
-                          <w:rStyle w:val="spellingerror"/>
-                          <w:rFonts w:ascii="Quire Sans" w:eastAsia="Times New Roman" w:hAnsi="Quire Sans" w:cs="Quire Sans"/>
-                          <w:color w:val="FFEFD4"/>
-                          <w:position w:val="5"/>
-                          <w:sz w:val="28"/>
-                          <w:szCs w:val="28"/>
-                          <w:lang w:eastAsia="pt-BR"/>
-                        </w:rPr>
-                        <w:t>Luca Sena</w:t>
-                      </w:r>
-                    </w:p>
-                    <w:p>
-                      <w:pPr>
-                        <w:spacing w:after="0"/>
-                        <w:jc w:val="center"/>
-                        <w:rPr>
-                          <w:rFonts w:ascii="Quire Sans" w:hAnsi="Quire Sans" w:cs="Quire Sans"/>
-                          <w:color w:val="FFEFD4"/>
-                        </w:rPr>
-                      </w:pPr>
-                      <w:r>
-                        <w:rPr>
-                          <w:rStyle w:val="spellingerror"/>
-                          <w:rFonts w:ascii="Quire Sans" w:eastAsia="Times New Roman" w:hAnsi="Quire Sans" w:cs="Quire Sans"/>
-                          <w:color w:val="FFEFD4"/>
-                          <w:position w:val="5"/>
-                          <w:sz w:val="28"/>
-                          <w:szCs w:val="28"/>
-                          <w:lang w:eastAsia="pt-BR"/>
-                        </w:rPr>
-                        <w:t>Lucas Germano</w:t>
-                      </w:r>
-                    </w:p>
-                  </w:txbxContent>
-                </v:textbox>
-              </v:shape>
-            </w:pict>
-          </mc:Fallback>
-        </mc:AlternateContent>
-      </w:r>
-      <w:r>
+        <w:br w:type="page"/>
+      </w:r>
+    </w:p>
+    <w:p>
+      <w:pPr>
+        <w:spacing w:line="240" w:lineRule="auto"/>
         <w:rPr>
           <w:rFonts w:ascii="Quire Sans" w:eastAsia="Quire Sans" w:hAnsi="Quire Sans" w:cs="Quire Sans"/>
           <w:b/>
@@ -1375,12 +1195,8 @@
           <w:sz w:val="48"/>
           <w:szCs w:val="48"/>
         </w:rPr>
-        <w:br w:type="page"/>
-      </w:r>
-    </w:p>
-    <w:p>
-      <w:pPr>
-        <w:spacing w:line="240" w:lineRule="auto"/>
+      </w:pPr>
+      <w:r>
         <w:rPr>
           <w:rFonts w:ascii="Quire Sans" w:eastAsia="Quire Sans" w:hAnsi="Quire Sans" w:cs="Quire Sans"/>
           <w:b/>
@@ -1389,16 +1205,6 @@
           <w:sz w:val="48"/>
           <w:szCs w:val="48"/>
         </w:rPr>
-      </w:pPr>
-      <w:r>
-        <w:rPr>
-          <w:rFonts w:ascii="Quire Sans" w:eastAsia="Quire Sans" w:hAnsi="Quire Sans" w:cs="Quire Sans"/>
-          <w:b/>
-          <w:bCs/>
-          <w:color w:val="702323"/>
-          <w:sz w:val="48"/>
-          <w:szCs w:val="48"/>
-        </w:rPr>
         <w:lastRenderedPageBreak/>
         <w:t>Contexto</w:t>
       </w:r>
@@ -1474,223 +1280,7 @@
           <w:sz w:val="24"/>
           <w:szCs w:val="24"/>
         </w:rPr>
-        <w:t>Atualmente a espécie de cogumelos mais cultivado no mundo é o champignon (</w:t>
-      </w:r>
-      <w:proofErr w:type="spellStart"/>
-      <w:r>
-        <w:rPr>
-          <w:rFonts w:ascii="Quire Sans" w:eastAsia="Quire Sans" w:hAnsi="Quire Sans" w:cs="Quire Sans"/>
-          <w:sz w:val="24"/>
-          <w:szCs w:val="24"/>
-        </w:rPr>
-        <w:t>Agaricus</w:t>
-      </w:r>
-      <w:proofErr w:type="spellEnd"/>
-      <w:r>
-        <w:rPr>
-          <w:rFonts w:ascii="Quire Sans" w:eastAsia="Quire Sans" w:hAnsi="Quire Sans" w:cs="Quire Sans"/>
-          <w:sz w:val="24"/>
-          <w:szCs w:val="24"/>
-        </w:rPr>
-        <w:t xml:space="preserve"> </w:t>
-      </w:r>
-      <w:proofErr w:type="spellStart"/>
-      <w:r>
-        <w:rPr>
-          <w:rFonts w:ascii="Quire Sans" w:eastAsia="Quire Sans" w:hAnsi="Quire Sans" w:cs="Quire Sans"/>
-          <w:sz w:val="24"/>
-          <w:szCs w:val="24"/>
-        </w:rPr>
-        <w:t>bisporus</w:t>
-      </w:r>
-      <w:proofErr w:type="spellEnd"/>
-      <w:r>
-        <w:rPr>
-          <w:rFonts w:ascii="Quire Sans" w:eastAsia="Quire Sans" w:hAnsi="Quire Sans" w:cs="Quire Sans"/>
-          <w:sz w:val="24"/>
-          <w:szCs w:val="24"/>
-        </w:rPr>
-        <w:t>), porém algumas espécies têm se destacado cada vez mais no mercado consumidor, principalmente na culinária, como por exemplo, o shitake (</w:t>
-      </w:r>
-      <w:proofErr w:type="spellStart"/>
-      <w:r>
-        <w:rPr>
-          <w:rFonts w:ascii="Quire Sans" w:eastAsia="Quire Sans" w:hAnsi="Quire Sans" w:cs="Quire Sans"/>
-          <w:sz w:val="24"/>
-          <w:szCs w:val="24"/>
-        </w:rPr>
-        <w:t>Lentinula</w:t>
-      </w:r>
-      <w:proofErr w:type="spellEnd"/>
-      <w:r>
-        <w:rPr>
-          <w:rFonts w:ascii="Quire Sans" w:eastAsia="Quire Sans" w:hAnsi="Quire Sans" w:cs="Quire Sans"/>
-          <w:sz w:val="24"/>
-          <w:szCs w:val="24"/>
-        </w:rPr>
-        <w:t xml:space="preserve"> </w:t>
-      </w:r>
-      <w:proofErr w:type="spellStart"/>
-      <w:r>
-        <w:rPr>
-          <w:rFonts w:ascii="Quire Sans" w:eastAsia="Quire Sans" w:hAnsi="Quire Sans" w:cs="Quire Sans"/>
-          <w:sz w:val="24"/>
-          <w:szCs w:val="24"/>
-        </w:rPr>
-        <w:t>edodes</w:t>
-      </w:r>
-      <w:proofErr w:type="spellEnd"/>
-      <w:r>
-        <w:rPr>
-          <w:rFonts w:ascii="Quire Sans" w:eastAsia="Quire Sans" w:hAnsi="Quire Sans" w:cs="Quire Sans"/>
-          <w:sz w:val="24"/>
-          <w:szCs w:val="24"/>
-        </w:rPr>
-        <w:t>), o shimeji (</w:t>
-      </w:r>
-      <w:proofErr w:type="spellStart"/>
-      <w:r>
-        <w:rPr>
-          <w:rFonts w:ascii="Quire Sans" w:eastAsia="Quire Sans" w:hAnsi="Quire Sans" w:cs="Quire Sans"/>
-          <w:sz w:val="24"/>
-          <w:szCs w:val="24"/>
-        </w:rPr>
-        <w:t>Lyophyllum</w:t>
-      </w:r>
-      <w:proofErr w:type="spellEnd"/>
-      <w:r>
-        <w:rPr>
-          <w:rFonts w:ascii="Quire Sans" w:eastAsia="Quire Sans" w:hAnsi="Quire Sans" w:cs="Quire Sans"/>
-          <w:sz w:val="24"/>
-          <w:szCs w:val="24"/>
-        </w:rPr>
-        <w:t xml:space="preserve"> shimeji), o </w:t>
-      </w:r>
-      <w:proofErr w:type="spellStart"/>
-      <w:r>
-        <w:rPr>
-          <w:rFonts w:ascii="Quire Sans" w:eastAsia="Quire Sans" w:hAnsi="Quire Sans" w:cs="Quire Sans"/>
-          <w:sz w:val="24"/>
-          <w:szCs w:val="24"/>
-        </w:rPr>
-        <w:t>cantarelo</w:t>
-      </w:r>
-      <w:proofErr w:type="spellEnd"/>
-      <w:r>
-        <w:rPr>
-          <w:rFonts w:ascii="Quire Sans" w:eastAsia="Quire Sans" w:hAnsi="Quire Sans" w:cs="Quire Sans"/>
-          <w:sz w:val="24"/>
-          <w:szCs w:val="24"/>
-        </w:rPr>
-        <w:t xml:space="preserve"> (</w:t>
-      </w:r>
-      <w:proofErr w:type="spellStart"/>
-      <w:r>
-        <w:rPr>
-          <w:rFonts w:ascii="Quire Sans" w:eastAsia="Quire Sans" w:hAnsi="Quire Sans" w:cs="Quire Sans"/>
-          <w:sz w:val="24"/>
-          <w:szCs w:val="24"/>
-        </w:rPr>
-        <w:t>Cantherellus-cibarius</w:t>
-      </w:r>
-      <w:proofErr w:type="spellEnd"/>
-      <w:r>
-        <w:rPr>
-          <w:rFonts w:ascii="Quire Sans" w:eastAsia="Quire Sans" w:hAnsi="Quire Sans" w:cs="Quire Sans"/>
-          <w:sz w:val="24"/>
-          <w:szCs w:val="24"/>
-        </w:rPr>
-        <w:t>), o Portobello (</w:t>
-      </w:r>
-      <w:proofErr w:type="spellStart"/>
-      <w:r>
-        <w:rPr>
-          <w:rFonts w:ascii="Quire Sans" w:eastAsia="Quire Sans" w:hAnsi="Quire Sans" w:cs="Quire Sans"/>
-          <w:sz w:val="24"/>
-          <w:szCs w:val="24"/>
-        </w:rPr>
-        <w:t>Agaricus</w:t>
-      </w:r>
-      <w:proofErr w:type="spellEnd"/>
-      <w:r>
-        <w:rPr>
-          <w:rFonts w:ascii="Quire Sans" w:eastAsia="Quire Sans" w:hAnsi="Quire Sans" w:cs="Quire Sans"/>
-          <w:sz w:val="24"/>
-          <w:szCs w:val="24"/>
-        </w:rPr>
-        <w:t xml:space="preserve"> </w:t>
-      </w:r>
-      <w:proofErr w:type="spellStart"/>
-      <w:r>
-        <w:rPr>
-          <w:rFonts w:ascii="Quire Sans" w:eastAsia="Quire Sans" w:hAnsi="Quire Sans" w:cs="Quire Sans"/>
-          <w:sz w:val="24"/>
-          <w:szCs w:val="24"/>
-        </w:rPr>
-        <w:t>bisporus</w:t>
-      </w:r>
-      <w:proofErr w:type="spellEnd"/>
-      <w:r>
-        <w:rPr>
-          <w:rFonts w:ascii="Quire Sans" w:eastAsia="Quire Sans" w:hAnsi="Quire Sans" w:cs="Quire Sans"/>
-          <w:sz w:val="24"/>
-          <w:szCs w:val="24"/>
-        </w:rPr>
-        <w:t xml:space="preserve">) e o </w:t>
-      </w:r>
-      <w:proofErr w:type="spellStart"/>
-      <w:r>
-        <w:rPr>
-          <w:rFonts w:ascii="Quire Sans" w:eastAsia="Quire Sans" w:hAnsi="Quire Sans" w:cs="Quire Sans"/>
-          <w:sz w:val="24"/>
-          <w:szCs w:val="24"/>
-        </w:rPr>
-        <w:t>Hiratake</w:t>
-      </w:r>
-      <w:proofErr w:type="spellEnd"/>
-      <w:r>
-        <w:rPr>
-          <w:rFonts w:ascii="Quire Sans" w:eastAsia="Quire Sans" w:hAnsi="Quire Sans" w:cs="Quire Sans"/>
-          <w:sz w:val="24"/>
-          <w:szCs w:val="24"/>
-        </w:rPr>
-        <w:t xml:space="preserve"> (</w:t>
-      </w:r>
-      <w:proofErr w:type="spellStart"/>
-      <w:r>
-        <w:rPr>
-          <w:rFonts w:ascii="Quire Sans" w:eastAsia="Quire Sans" w:hAnsi="Quire Sans" w:cs="Quire Sans"/>
-          <w:sz w:val="24"/>
-          <w:szCs w:val="24"/>
-        </w:rPr>
-        <w:t>Pleurotus</w:t>
-      </w:r>
-      <w:proofErr w:type="spellEnd"/>
-      <w:r>
-        <w:rPr>
-          <w:rFonts w:ascii="Quire Sans" w:eastAsia="Quire Sans" w:hAnsi="Quire Sans" w:cs="Quire Sans"/>
-          <w:sz w:val="24"/>
-          <w:szCs w:val="24"/>
-        </w:rPr>
-        <w:t xml:space="preserve"> </w:t>
-      </w:r>
-      <w:proofErr w:type="spellStart"/>
-      <w:r>
-        <w:rPr>
-          <w:rFonts w:ascii="Quire Sans" w:eastAsia="Quire Sans" w:hAnsi="Quire Sans" w:cs="Quire Sans"/>
-          <w:sz w:val="24"/>
-          <w:szCs w:val="24"/>
-        </w:rPr>
-        <w:t>ostreatus</w:t>
-      </w:r>
-      <w:proofErr w:type="spellEnd"/>
-      <w:r>
-        <w:rPr>
-          <w:rFonts w:ascii="Quire Sans" w:eastAsia="Quire Sans" w:hAnsi="Quire Sans" w:cs="Quire Sans"/>
-          <w:sz w:val="24"/>
-          <w:szCs w:val="24"/>
-        </w:rPr>
-        <w:t>) que já são consumidos e conhecidos no Brasil.</w:t>
+        <w:t>Atualmente a espécie de cogumelos mais cultivado no mundo é o champignon (Agaricus bisporus), porém algumas espécies têm se destacado cada vez mais no mercado consumidor, principalmente na culinária, como por exemplo, o shitake (Lentinula edodes), o shimeji (Lyophyllum shimeji), o cantarelo (Cantherellus-cibarius), o Portobello (Agaricus bisporus) e o Hiratake (Pleurotus ostreatus) que já são consumidos e conhecidos no Brasil.</w:t>
       </w:r>
     </w:p>
     <w:p>
@@ -1741,25 +1331,7 @@
           <w:sz w:val="24"/>
           <w:szCs w:val="24"/>
         </w:rPr>
-        <w:t xml:space="preserve">Os cogumelos são relevantes para o cuidado da saúde visto que se trata de fungos ricos em proteínas, aminoácidos essenciais, vitaminas, carboidratos, fibras e ácidos graxos insaturado. Tendo grandes propriedades medicinais devido às </w:t>
-      </w:r>
-      <w:proofErr w:type="spellStart"/>
-      <w:r>
-        <w:rPr>
-          <w:rFonts w:ascii="Quire Sans" w:eastAsia="Quire Sans" w:hAnsi="Quire Sans" w:cs="Quire Sans"/>
-          <w:sz w:val="24"/>
-          <w:szCs w:val="24"/>
-        </w:rPr>
-        <w:t>glucanas</w:t>
-      </w:r>
-      <w:proofErr w:type="spellEnd"/>
-      <w:r>
-        <w:rPr>
-          <w:rFonts w:ascii="Quire Sans" w:eastAsia="Quire Sans" w:hAnsi="Quire Sans" w:cs="Quire Sans"/>
-          <w:sz w:val="24"/>
-          <w:szCs w:val="24"/>
-        </w:rPr>
-        <w:t xml:space="preserve"> presentes em suas paredes celulares, que melhoram a resistência do corpo, inibem tumores, estimulam a produção de interferon e combatem células tumorais. Os fungos ainda colaboram para a melhora da resistência do nosso organismo, evitando o crescimento de tumores e ajudando na destruição das células tumorais.</w:t>
+        <w:t>Os cogumelos são relevantes para o cuidado da saúde visto que se trata de fungos ricos em proteínas, aminoácidos essenciais, vitaminas, carboidratos, fibras e ácidos graxos insaturado. Tendo grandes propriedades medicinais devido às glucanas presentes em suas paredes celulares, que melhoram a resistência do corpo, inibem tumores, estimulam a produção de interferon e combatem células tumorais. Os fungos ainda colaboram para a melhora da resistência do nosso organismo, evitando o crescimento de tumores e ajudando na destruição das células tumorais.</w:t>
       </w:r>
     </w:p>
     <w:p>
@@ -1865,115 +1437,7 @@
           <w:sz w:val="24"/>
           <w:szCs w:val="24"/>
         </w:rPr>
-        <w:t xml:space="preserve">Segundo a FAO (Food </w:t>
-      </w:r>
-      <w:proofErr w:type="spellStart"/>
-      <w:r>
-        <w:rPr>
-          <w:rFonts w:ascii="Quire Sans" w:eastAsia="Quire Sans" w:hAnsi="Quire Sans" w:cs="Quire Sans"/>
-          <w:sz w:val="24"/>
-          <w:szCs w:val="24"/>
-        </w:rPr>
-        <w:t>and</w:t>
-      </w:r>
-      <w:proofErr w:type="spellEnd"/>
-      <w:r>
-        <w:rPr>
-          <w:rFonts w:ascii="Quire Sans" w:eastAsia="Quire Sans" w:hAnsi="Quire Sans" w:cs="Quire Sans"/>
-          <w:sz w:val="24"/>
-          <w:szCs w:val="24"/>
-        </w:rPr>
-        <w:t xml:space="preserve"> </w:t>
-      </w:r>
-      <w:proofErr w:type="spellStart"/>
-      <w:r>
-        <w:rPr>
-          <w:rFonts w:ascii="Quire Sans" w:eastAsia="Quire Sans" w:hAnsi="Quire Sans" w:cs="Quire Sans"/>
-          <w:sz w:val="24"/>
-          <w:szCs w:val="24"/>
-        </w:rPr>
-        <w:t>Agriculture</w:t>
-      </w:r>
-      <w:proofErr w:type="spellEnd"/>
-      <w:r>
-        <w:rPr>
-          <w:rFonts w:ascii="Quire Sans" w:eastAsia="Quire Sans" w:hAnsi="Quire Sans" w:cs="Quire Sans"/>
-          <w:sz w:val="24"/>
-          <w:szCs w:val="24"/>
-        </w:rPr>
-        <w:t xml:space="preserve"> </w:t>
-      </w:r>
-      <w:proofErr w:type="spellStart"/>
-      <w:r>
-        <w:rPr>
-          <w:rFonts w:ascii="Quire Sans" w:eastAsia="Quire Sans" w:hAnsi="Quire Sans" w:cs="Quire Sans"/>
-          <w:sz w:val="24"/>
-          <w:szCs w:val="24"/>
-        </w:rPr>
-        <w:t>Organization</w:t>
-      </w:r>
-      <w:proofErr w:type="spellEnd"/>
-      <w:r>
-        <w:rPr>
-          <w:rFonts w:ascii="Quire Sans" w:eastAsia="Quire Sans" w:hAnsi="Quire Sans" w:cs="Quire Sans"/>
-          <w:sz w:val="24"/>
-          <w:szCs w:val="24"/>
-        </w:rPr>
-        <w:t xml:space="preserve"> </w:t>
-      </w:r>
-      <w:proofErr w:type="spellStart"/>
-      <w:r>
-        <w:rPr>
-          <w:rFonts w:ascii="Quire Sans" w:eastAsia="Quire Sans" w:hAnsi="Quire Sans" w:cs="Quire Sans"/>
-          <w:sz w:val="24"/>
-          <w:szCs w:val="24"/>
-        </w:rPr>
-        <w:t>of</w:t>
-      </w:r>
-      <w:proofErr w:type="spellEnd"/>
-      <w:r>
-        <w:rPr>
-          <w:rFonts w:ascii="Quire Sans" w:eastAsia="Quire Sans" w:hAnsi="Quire Sans" w:cs="Quire Sans"/>
-          <w:sz w:val="24"/>
-          <w:szCs w:val="24"/>
-        </w:rPr>
-        <w:t xml:space="preserve"> </w:t>
-      </w:r>
-      <w:proofErr w:type="spellStart"/>
-      <w:r>
-        <w:rPr>
-          <w:rFonts w:ascii="Quire Sans" w:eastAsia="Quire Sans" w:hAnsi="Quire Sans" w:cs="Quire Sans"/>
-          <w:sz w:val="24"/>
-          <w:szCs w:val="24"/>
-        </w:rPr>
-        <w:t>the</w:t>
-      </w:r>
-      <w:proofErr w:type="spellEnd"/>
-      <w:r>
-        <w:rPr>
-          <w:rFonts w:ascii="Quire Sans" w:eastAsia="Quire Sans" w:hAnsi="Quire Sans" w:cs="Quire Sans"/>
-          <w:sz w:val="24"/>
-          <w:szCs w:val="24"/>
-        </w:rPr>
-        <w:t xml:space="preserve"> United </w:t>
-      </w:r>
-      <w:proofErr w:type="spellStart"/>
-      <w:r>
-        <w:rPr>
-          <w:rFonts w:ascii="Quire Sans" w:eastAsia="Quire Sans" w:hAnsi="Quire Sans" w:cs="Quire Sans"/>
-          <w:sz w:val="24"/>
-          <w:szCs w:val="24"/>
-        </w:rPr>
-        <w:t>Nations</w:t>
-      </w:r>
-      <w:proofErr w:type="spellEnd"/>
-      <w:r>
-        <w:rPr>
-          <w:rFonts w:ascii="Quire Sans" w:eastAsia="Quire Sans" w:hAnsi="Quire Sans" w:cs="Quire Sans"/>
-          <w:sz w:val="24"/>
-          <w:szCs w:val="24"/>
-        </w:rPr>
-        <w:t>), ao redor do mundo, a China lidera o ranking de cultivo de cogumelos. Em 2020, os chineses foram responsáveis por disponibilizar aproximadamente 39,91 milhões de toneladas de cogumelo no mercado, cerca de 93,93% da produção mundial no total. O ranking é seguido pelo Japão, produzindo cerca de 453.5 milhões de toneladas (1.11% da produção) e pelos Estados Unidos, responsável por 370.5 milhões de toneladas (0.87%). Já o Brasil não aparece no ranking de 20 posições, evidenciando uma baixa produção nacional, o que resulta na necessidade de importação de grande parte dos cogumelos consumidos no país.</w:t>
+        <w:t>Segundo a FAO (Food and Agriculture Organization of the United Nations), ao redor do mundo, a China lidera o ranking de cultivo de cogumelos. Em 2020, os chineses foram responsáveis por disponibilizar aproximadamente 39,91 milhões de toneladas de cogumelo no mercado, cerca de 93,93% da produção mundial no total. O ranking é seguido pelo Japão, produzindo cerca de 453.5 milhões de toneladas (1.11% da produção) e pelos Estados Unidos, responsável por 370.5 milhões de toneladas (0.87%). Já o Brasil não aparece no ranking de 20 posições, evidenciando uma baixa produção nacional, o que resulta na necessidade de importação de grande parte dos cogumelos consumidos no país.</w:t>
       </w:r>
     </w:p>
     <w:p>
@@ -1992,61 +1456,7 @@
           <w:sz w:val="24"/>
           <w:szCs w:val="24"/>
         </w:rPr>
-        <w:t xml:space="preserve">De acordo com o analisador de mercado </w:t>
-      </w:r>
-      <w:proofErr w:type="spellStart"/>
-      <w:r>
-        <w:rPr>
-          <w:rFonts w:ascii="Quire Sans" w:eastAsia="Quire Sans" w:hAnsi="Quire Sans" w:cs="Quire Sans"/>
-          <w:sz w:val="24"/>
-          <w:szCs w:val="24"/>
-        </w:rPr>
-        <w:t>Research</w:t>
-      </w:r>
-      <w:proofErr w:type="spellEnd"/>
-      <w:r>
-        <w:rPr>
-          <w:rFonts w:ascii="Quire Sans" w:eastAsia="Quire Sans" w:hAnsi="Quire Sans" w:cs="Quire Sans"/>
-          <w:sz w:val="24"/>
-          <w:szCs w:val="24"/>
-        </w:rPr>
-        <w:t xml:space="preserve"> </w:t>
-      </w:r>
-      <w:proofErr w:type="spellStart"/>
-      <w:r>
-        <w:rPr>
-          <w:rFonts w:ascii="Quire Sans" w:eastAsia="Quire Sans" w:hAnsi="Quire Sans" w:cs="Quire Sans"/>
-          <w:sz w:val="24"/>
-          <w:szCs w:val="24"/>
-        </w:rPr>
-        <w:t>and</w:t>
-      </w:r>
-      <w:proofErr w:type="spellEnd"/>
-      <w:r>
-        <w:rPr>
-          <w:rFonts w:ascii="Quire Sans" w:eastAsia="Quire Sans" w:hAnsi="Quire Sans" w:cs="Quire Sans"/>
-          <w:sz w:val="24"/>
-          <w:szCs w:val="24"/>
-        </w:rPr>
-        <w:t xml:space="preserve"> </w:t>
-      </w:r>
-      <w:proofErr w:type="spellStart"/>
-      <w:r>
-        <w:rPr>
-          <w:rFonts w:ascii="Quire Sans" w:eastAsia="Quire Sans" w:hAnsi="Quire Sans" w:cs="Quire Sans"/>
-          <w:sz w:val="24"/>
-          <w:szCs w:val="24"/>
-        </w:rPr>
-        <w:t>Markets</w:t>
-      </w:r>
-      <w:proofErr w:type="spellEnd"/>
-      <w:r>
-        <w:rPr>
-          <w:rFonts w:ascii="Quire Sans" w:eastAsia="Quire Sans" w:hAnsi="Quire Sans" w:cs="Quire Sans"/>
-          <w:sz w:val="24"/>
-          <w:szCs w:val="24"/>
-        </w:rPr>
-        <w:t>, o mercado de cogumelos atingiu US$ 63 bilhões em 2022, e a projeção é atingir US$ 90,4 bilhões em 2028, mostrando uma taxa de crescimento anual composto de 6,2% entre 2022 e 2028.</w:t>
+        <w:t>De acordo com o analisador de mercado Research and Markets, o mercado de cogumelos atingiu US$ 63 bilhões em 2022, e a projeção é atingir US$ 90,4 bilhões em 2028, mostrando uma taxa de crescimento anual composto de 6,2% entre 2022 e 2028.</w:t>
       </w:r>
     </w:p>
     <w:p>
@@ -2089,25 +1499,7 @@
           <w:sz w:val="24"/>
           <w:szCs w:val="24"/>
         </w:rPr>
-        <w:t xml:space="preserve">O cultivo de cogumelos está em significativa expansão no Brasil, graças a descoberta de suas propriedades culinárias e medicinais pelo povo brasileiro </w:t>
-      </w:r>
-      <w:proofErr w:type="gramStart"/>
-      <w:r>
-        <w:rPr>
-          <w:rFonts w:ascii="Quire Sans" w:eastAsia="Quire Sans" w:hAnsi="Quire Sans" w:cs="Quire Sans"/>
-          <w:sz w:val="24"/>
-          <w:szCs w:val="24"/>
-        </w:rPr>
-        <w:t>e também</w:t>
-      </w:r>
-      <w:proofErr w:type="gramEnd"/>
-      <w:r>
-        <w:rPr>
-          <w:rFonts w:ascii="Quire Sans" w:eastAsia="Quire Sans" w:hAnsi="Quire Sans" w:cs="Quire Sans"/>
-          <w:sz w:val="24"/>
-          <w:szCs w:val="24"/>
-        </w:rPr>
-        <w:t xml:space="preserve"> em função da melhoria das condições econômicas. No Brasil a produção de cogumelos está concentrada no estado de São Paulo com cerca de 500 produtores e em torno de 3 mil empregos diretos. Entretanto, ainda há uma necessidade de desenvolvimento de uma tecnologia de cultivo apropriada para as condições brasileiras. </w:t>
+        <w:t xml:space="preserve">O cultivo de cogumelos está em significativa expansão no Brasil, graças a descoberta de suas propriedades culinárias e medicinais pelo povo brasileiro e também em função da melhoria das condições econômicas. No Brasil a produção de cogumelos está concentrada no estado de São Paulo com cerca de 500 produtores e em torno de 3 mil empregos diretos. Entretanto, ainda há uma necessidade de desenvolvimento de uma tecnologia de cultivo apropriada para as condições brasileiras. </w:t>
       </w:r>
     </w:p>
     <w:p>
@@ -2173,18 +1565,24 @@
           <w:sz w:val="24"/>
           <w:szCs w:val="24"/>
         </w:rPr>
-        <w:t xml:space="preserve">na produção de cogumelos </w:t>
-      </w:r>
-      <w:proofErr w:type="spellStart"/>
-      <w:r>
-        <w:rPr>
-          <w:rFonts w:ascii="Quire Sans" w:eastAsia="Quire Sans" w:hAnsi="Quire Sans" w:cs="Quire Sans"/>
-          <w:sz w:val="24"/>
-          <w:szCs w:val="24"/>
-        </w:rPr>
-        <w:t>Agaricus</w:t>
-      </w:r>
-      <w:proofErr w:type="spellEnd"/>
+        <w:t>na produção de cogumelos Agaricus Blazei</w:t>
+      </w:r>
+      <w:r>
+        <w:rPr>
+          <w:rFonts w:ascii="Quire Sans" w:eastAsia="Quire Sans" w:hAnsi="Quire Sans" w:cs="Quire Sans"/>
+          <w:sz w:val="24"/>
+          <w:szCs w:val="24"/>
+        </w:rPr>
+        <w:t xml:space="preserve"> ao implementarem um sistema automatizado para controle de temperatura e umidade</w:t>
+      </w:r>
+      <w:r>
+        <w:rPr>
+          <w:rFonts w:ascii="Quire Sans" w:eastAsia="Quire Sans" w:hAnsi="Quire Sans" w:cs="Quire Sans"/>
+          <w:sz w:val="24"/>
+          <w:szCs w:val="24"/>
+        </w:rPr>
+        <w:t>.</w:t>
+      </w:r>
       <w:r>
         <w:rPr>
           <w:rFonts w:ascii="Quire Sans" w:eastAsia="Quire Sans" w:hAnsi="Quire Sans" w:cs="Quire Sans"/>
@@ -2193,40 +1591,6 @@
         </w:rPr>
         <w:t xml:space="preserve"> </w:t>
       </w:r>
-      <w:proofErr w:type="spellStart"/>
-      <w:r>
-        <w:rPr>
-          <w:rFonts w:ascii="Quire Sans" w:eastAsia="Quire Sans" w:hAnsi="Quire Sans" w:cs="Quire Sans"/>
-          <w:sz w:val="24"/>
-          <w:szCs w:val="24"/>
-        </w:rPr>
-        <w:t>Blazei</w:t>
-      </w:r>
-      <w:proofErr w:type="spellEnd"/>
-      <w:r>
-        <w:rPr>
-          <w:rFonts w:ascii="Quire Sans" w:eastAsia="Quire Sans" w:hAnsi="Quire Sans" w:cs="Quire Sans"/>
-          <w:sz w:val="24"/>
-          <w:szCs w:val="24"/>
-        </w:rPr>
-        <w:t xml:space="preserve"> ao implementarem um sistema automatizado para controle de temperatura e umidade</w:t>
-      </w:r>
-      <w:r>
-        <w:rPr>
-          <w:rFonts w:ascii="Quire Sans" w:eastAsia="Quire Sans" w:hAnsi="Quire Sans" w:cs="Quire Sans"/>
-          <w:sz w:val="24"/>
-          <w:szCs w:val="24"/>
-        </w:rPr>
-        <w:t>.</w:t>
-      </w:r>
-      <w:r>
-        <w:rPr>
-          <w:rFonts w:ascii="Quire Sans" w:eastAsia="Quire Sans" w:hAnsi="Quire Sans" w:cs="Quire Sans"/>
-          <w:sz w:val="24"/>
-          <w:szCs w:val="24"/>
-        </w:rPr>
-        <w:t xml:space="preserve"> </w:t>
-      </w:r>
     </w:p>
     <w:p>
       <w:pPr>
@@ -2244,25 +1608,7 @@
           <w:sz w:val="24"/>
           <w:szCs w:val="24"/>
         </w:rPr>
-        <w:t xml:space="preserve">O uso de equipamentos </w:t>
-      </w:r>
-      <w:proofErr w:type="spellStart"/>
-      <w:r>
-        <w:rPr>
-          <w:rFonts w:ascii="Quire Sans" w:eastAsia="Quire Sans" w:hAnsi="Quire Sans" w:cs="Quire Sans"/>
-          <w:sz w:val="24"/>
-          <w:szCs w:val="24"/>
-        </w:rPr>
-        <w:t>Iot</w:t>
-      </w:r>
-      <w:proofErr w:type="spellEnd"/>
-      <w:r>
-        <w:rPr>
-          <w:rFonts w:ascii="Quire Sans" w:eastAsia="Quire Sans" w:hAnsi="Quire Sans" w:cs="Quire Sans"/>
-          <w:sz w:val="24"/>
-          <w:szCs w:val="24"/>
-        </w:rPr>
-        <w:t xml:space="preserve"> dentro da indústria, já </w:t>
+        <w:t xml:space="preserve">O uso de equipamentos Iot dentro da indústria, já </w:t>
       </w:r>
       <w:r>
         <w:rPr>
@@ -3480,25 +2826,7 @@
           <w:sz w:val="24"/>
           <w:szCs w:val="24"/>
         </w:rPr>
-        <w:t xml:space="preserve">• Planilha </w:t>
-      </w:r>
-      <w:proofErr w:type="spellStart"/>
-      <w:r>
-        <w:rPr>
-          <w:rFonts w:ascii="Quire Sans" w:eastAsia="Quire Sans" w:hAnsi="Quire Sans" w:cs="Quire Sans"/>
-          <w:sz w:val="24"/>
-          <w:szCs w:val="24"/>
-        </w:rPr>
-        <w:t>Product</w:t>
-      </w:r>
-      <w:proofErr w:type="spellEnd"/>
-      <w:r>
-        <w:rPr>
-          <w:rFonts w:ascii="Quire Sans" w:eastAsia="Quire Sans" w:hAnsi="Quire Sans" w:cs="Quire Sans"/>
-          <w:sz w:val="24"/>
-          <w:szCs w:val="24"/>
-        </w:rPr>
-        <w:t xml:space="preserve"> Backlog</w:t>
+        <w:t>• Planilha Product Backlog</w:t>
       </w:r>
       <w:r>
         <w:br/>
@@ -3672,18 +3000,8 @@
           <w:sz w:val="24"/>
           <w:szCs w:val="24"/>
         </w:rPr>
-        <w:t xml:space="preserve">• Especificação do </w:t>
-      </w:r>
-      <w:proofErr w:type="spellStart"/>
-      <w:r>
-        <w:rPr>
-          <w:rFonts w:ascii="Quire Sans" w:eastAsia="Quire Sans" w:hAnsi="Quire Sans" w:cs="Quire Sans"/>
-          <w:sz w:val="24"/>
-          <w:szCs w:val="24"/>
-        </w:rPr>
-        <w:t>analytics</w:t>
-      </w:r>
-      <w:proofErr w:type="spellEnd"/>
+        <w:t>• Especificação do analytics</w:t>
+      </w:r>
       <w:r>
         <w:br/>
       </w:r>
@@ -3704,25 +3022,7 @@
           <w:sz w:val="24"/>
           <w:szCs w:val="24"/>
         </w:rPr>
-        <w:t xml:space="preserve">• Teste integrado do </w:t>
-      </w:r>
-      <w:proofErr w:type="spellStart"/>
-      <w:r>
-        <w:rPr>
-          <w:rFonts w:ascii="Quire Sans" w:eastAsia="Quire Sans" w:hAnsi="Quire Sans" w:cs="Quire Sans"/>
-          <w:sz w:val="24"/>
-          <w:szCs w:val="24"/>
-        </w:rPr>
-        <w:t>analytics</w:t>
-      </w:r>
-      <w:proofErr w:type="spellEnd"/>
-      <w:r>
-        <w:rPr>
-          <w:rFonts w:ascii="Quire Sans" w:eastAsia="Quire Sans" w:hAnsi="Quire Sans" w:cs="Quire Sans"/>
-          <w:sz w:val="24"/>
-          <w:szCs w:val="24"/>
-        </w:rPr>
-        <w:t xml:space="preserve"> </w:t>
+        <w:t xml:space="preserve">• Teste integrado do analytics </w:t>
       </w:r>
       <w:r>
         <w:br/>
@@ -3733,25 +3033,7 @@
           <w:sz w:val="24"/>
           <w:szCs w:val="24"/>
         </w:rPr>
-        <w:t xml:space="preserve">• Teste integrado da solução de </w:t>
-      </w:r>
-      <w:proofErr w:type="spellStart"/>
-      <w:r>
-        <w:rPr>
-          <w:rFonts w:ascii="Quire Sans" w:eastAsia="Quire Sans" w:hAnsi="Quire Sans" w:cs="Quire Sans"/>
-          <w:sz w:val="24"/>
-          <w:szCs w:val="24"/>
-        </w:rPr>
-        <w:t>IoT</w:t>
-      </w:r>
-      <w:proofErr w:type="spellEnd"/>
-      <w:r>
-        <w:rPr>
-          <w:rFonts w:ascii="Quire Sans" w:eastAsia="Quire Sans" w:hAnsi="Quire Sans" w:cs="Quire Sans"/>
-          <w:sz w:val="24"/>
-          <w:szCs w:val="24"/>
-        </w:rPr>
-        <w:t xml:space="preserve"> </w:t>
+        <w:t xml:space="preserve">• Teste integrado da solução de IoT </w:t>
       </w:r>
       <w:r>
         <w:br/>
@@ -5851,25 +5133,7 @@
           <w:sz w:val="24"/>
           <w:szCs w:val="24"/>
         </w:rPr>
-        <w:t xml:space="preserve">Planilha </w:t>
-      </w:r>
-      <w:proofErr w:type="spellStart"/>
-      <w:r>
-        <w:rPr>
-          <w:rFonts w:ascii="Quire Sans" w:eastAsia="Quire Sans" w:hAnsi="Quire Sans" w:cs="Quire Sans"/>
-          <w:sz w:val="24"/>
-          <w:szCs w:val="24"/>
-        </w:rPr>
-        <w:t>Product</w:t>
-      </w:r>
-      <w:proofErr w:type="spellEnd"/>
-      <w:r>
-        <w:rPr>
-          <w:rFonts w:ascii="Quire Sans" w:eastAsia="Quire Sans" w:hAnsi="Quire Sans" w:cs="Quire Sans"/>
-          <w:sz w:val="24"/>
-          <w:szCs w:val="24"/>
-        </w:rPr>
-        <w:t xml:space="preserve"> Backlog 50 dias </w:t>
+        <w:t xml:space="preserve">Planilha Product Backlog 50 dias </w:t>
       </w:r>
     </w:p>
     <w:p>
@@ -6007,35 +5271,7 @@
           <w:sz w:val="24"/>
           <w:szCs w:val="24"/>
         </w:rPr>
-        <w:t xml:space="preserve">Especificação do </w:t>
-      </w:r>
-      <w:proofErr w:type="spellStart"/>
-      <w:proofErr w:type="gramStart"/>
-      <w:r>
-        <w:rPr>
-          <w:rFonts w:ascii="Quire Sans" w:eastAsia="Quire Sans" w:hAnsi="Quire Sans" w:cs="Quire Sans"/>
-          <w:sz w:val="24"/>
-          <w:szCs w:val="24"/>
-        </w:rPr>
-        <w:t>analytics</w:t>
-      </w:r>
-      <w:proofErr w:type="spellEnd"/>
-      <w:r>
-        <w:rPr>
-          <w:rFonts w:ascii="Quire Sans" w:eastAsia="Quire Sans" w:hAnsi="Quire Sans" w:cs="Quire Sans"/>
-          <w:sz w:val="24"/>
-          <w:szCs w:val="24"/>
-        </w:rPr>
-        <w:t xml:space="preserve">  82</w:t>
-      </w:r>
-      <w:proofErr w:type="gramEnd"/>
-      <w:r>
-        <w:rPr>
-          <w:rFonts w:ascii="Quire Sans" w:eastAsia="Quire Sans" w:hAnsi="Quire Sans" w:cs="Quire Sans"/>
-          <w:sz w:val="24"/>
-          <w:szCs w:val="24"/>
-        </w:rPr>
-        <w:t xml:space="preserve"> dias </w:t>
+        <w:t xml:space="preserve">Especificação do analytics  82 dias </w:t>
       </w:r>
     </w:p>
     <w:p>
@@ -6081,43 +5317,7 @@
           <w:sz w:val="24"/>
           <w:szCs w:val="24"/>
         </w:rPr>
-        <w:t xml:space="preserve">Teste integrado da solução de </w:t>
-      </w:r>
-      <w:proofErr w:type="spellStart"/>
-      <w:r>
-        <w:rPr>
-          <w:rFonts w:ascii="Quire Sans" w:eastAsia="Quire Sans" w:hAnsi="Quire Sans" w:cs="Quire Sans"/>
-          <w:sz w:val="24"/>
-          <w:szCs w:val="24"/>
-        </w:rPr>
-        <w:t>IoT</w:t>
-      </w:r>
-      <w:proofErr w:type="spellEnd"/>
-      <w:r>
-        <w:rPr>
-          <w:rFonts w:ascii="Quire Sans" w:eastAsia="Quire Sans" w:hAnsi="Quire Sans" w:cs="Quire Sans"/>
-          <w:sz w:val="24"/>
-          <w:szCs w:val="24"/>
-        </w:rPr>
-        <w:t xml:space="preserve"> e do </w:t>
-      </w:r>
-      <w:proofErr w:type="spellStart"/>
-      <w:r>
-        <w:rPr>
-          <w:rFonts w:ascii="Quire Sans" w:eastAsia="Quire Sans" w:hAnsi="Quire Sans" w:cs="Quire Sans"/>
-          <w:sz w:val="24"/>
-          <w:szCs w:val="24"/>
-        </w:rPr>
-        <w:t>analytics</w:t>
-      </w:r>
-      <w:proofErr w:type="spellEnd"/>
-      <w:r>
-        <w:rPr>
-          <w:rFonts w:ascii="Quire Sans" w:eastAsia="Quire Sans" w:hAnsi="Quire Sans" w:cs="Quire Sans"/>
-          <w:sz w:val="24"/>
-          <w:szCs w:val="24"/>
-        </w:rPr>
-        <w:t xml:space="preserve"> 87 dias </w:t>
+        <w:t xml:space="preserve">Teste integrado da solução de IoT e do analytics 87 dias </w:t>
       </w:r>
     </w:p>
     <w:p>
@@ -7058,18 +6258,8 @@
           <w:sz w:val="24"/>
           <w:szCs w:val="24"/>
         </w:rPr>
-        <w:t xml:space="preserve">Professor: Claudio </w:t>
-      </w:r>
-      <w:proofErr w:type="spellStart"/>
-      <w:r>
-        <w:rPr>
-          <w:rFonts w:ascii="Quire Sans" w:eastAsia="Quire Sans" w:hAnsi="Quire Sans" w:cs="Quire Sans"/>
-          <w:sz w:val="24"/>
-          <w:szCs w:val="24"/>
-        </w:rPr>
-        <w:t>Frizzarini</w:t>
-      </w:r>
-      <w:proofErr w:type="spellEnd"/>
+        <w:t>Professor: Claudio Frizzarini</w:t>
+      </w:r>
       <w:r>
         <w:rPr>
           <w:rFonts w:ascii="Quire Sans" w:eastAsia="Quire Sans" w:hAnsi="Quire Sans" w:cs="Quire Sans"/>

</xml_diff>

<commit_message>
subindo e atualizando a documentação do projeto
</commit_message>
<xml_diff>
--- a/Documentação/Documentação Mush Room.docx
+++ b/Documentação/Documentação Mush Room.docx
@@ -332,7 +332,6 @@
                       </w:pPr>
                       <w:r>
                         <w:rPr>
-                          <w:rStyle w:val="paragraph"/>
                           <w:rFonts w:ascii="Artifakt Element Heavy" w:eastAsia="Times New Roman" w:hAnsi="Artifakt Element Heavy" w:cs="Quire Sans"/>
                           <w:color w:val="702323"/>
                           <w:position w:val="5"/>
@@ -446,7 +445,7 @@
           <w:szCs w:val="48"/>
         </w:rPr>
         <w:drawing>
-          <wp:anchor distT="0" distB="0" distL="114300" distR="114300" simplePos="0" relativeHeight="251660288" behindDoc="0" locked="0" layoutInCell="1" allowOverlap="1" wp14:anchorId="6801E9BB" wp14:editId="08061BEB">
+          <wp:anchor distT="0" distB="0" distL="114300" distR="114300" simplePos="0" relativeHeight="251660288" behindDoc="0" locked="0" layoutInCell="1" allowOverlap="1" wp14:anchorId="6801E9BB" wp14:editId="4F89656F">
             <wp:simplePos x="0" y="0"/>
             <wp:positionH relativeFrom="column">
               <wp:posOffset>0</wp:posOffset>
@@ -689,7 +688,6 @@
                         <w:spacing w:after="0"/>
                         <w:jc w:val="right"/>
                         <w:rPr>
-                          <w:rStyle w:val="paragraph"/>
                           <w:rFonts w:ascii="Quire Sans" w:eastAsia="Times New Roman" w:hAnsi="Quire Sans" w:cs="Quire Sans"/>
                           <w:color w:val="FFEFD4"/>
                           <w:position w:val="5"/>
@@ -700,7 +698,6 @@
                       </w:pPr>
                       <w:r>
                         <w:rPr>
-                          <w:rStyle w:val="paragraph"/>
                           <w:rFonts w:ascii="Quire Sans" w:eastAsia="Times New Roman" w:hAnsi="Quire Sans" w:cs="Quire Sans"/>
                           <w:color w:val="FFEFD4"/>
                           <w:position w:val="5"/>
@@ -716,7 +713,6 @@
                         <w:spacing w:after="0"/>
                         <w:jc w:val="right"/>
                         <w:rPr>
-                          <w:rStyle w:val="paragraph"/>
                           <w:rFonts w:ascii="Quire Sans" w:eastAsia="Times New Roman" w:hAnsi="Quire Sans" w:cs="Quire Sans"/>
                           <w:color w:val="FFEFD4"/>
                           <w:position w:val="5"/>
@@ -727,7 +723,6 @@
                       </w:pPr>
                       <w:r>
                         <w:rPr>
-                          <w:rStyle w:val="paragraph"/>
                           <w:rFonts w:ascii="Quire Sans" w:eastAsia="Times New Roman" w:hAnsi="Quire Sans" w:cs="Quire Sans"/>
                           <w:color w:val="FFEFD4"/>
                           <w:position w:val="5"/>
@@ -740,7 +735,6 @@
                       <w:proofErr w:type="spellStart"/>
                       <w:r>
                         <w:rPr>
-                          <w:rStyle w:val="paragraph"/>
                           <w:rFonts w:ascii="Quire Sans" w:eastAsia="Times New Roman" w:hAnsi="Quire Sans" w:cs="Quire Sans"/>
                           <w:color w:val="FFEFD4"/>
                           <w:position w:val="5"/>
@@ -753,7 +747,6 @@
                       <w:proofErr w:type="spellEnd"/>
                       <w:r>
                         <w:rPr>
-                          <w:rStyle w:val="paragraph"/>
                           <w:rFonts w:ascii="Quire Sans" w:eastAsia="Times New Roman" w:hAnsi="Quire Sans" w:cs="Quire Sans"/>
                           <w:color w:val="FFEFD4"/>
                           <w:position w:val="5"/>
@@ -779,7 +772,6 @@
                       </w:pPr>
                       <w:r>
                         <w:rPr>
-                          <w:rStyle w:val="paragraph"/>
                           <w:rFonts w:ascii="Quire Sans" w:eastAsia="Times New Roman" w:hAnsi="Quire Sans" w:cs="Quire Sans"/>
                           <w:color w:val="FFEFD4"/>
                           <w:position w:val="5"/>
@@ -792,7 +784,6 @@
                       <w:proofErr w:type="spellStart"/>
                       <w:r>
                         <w:rPr>
-                          <w:rStyle w:val="paragraph"/>
                           <w:rFonts w:ascii="Quire Sans" w:eastAsia="Times New Roman" w:hAnsi="Quire Sans" w:cs="Quire Sans"/>
                           <w:color w:val="FFEFD4"/>
                           <w:position w:val="5"/>
@@ -1097,7 +1088,19 @@
                           <w:sz w:val="28"/>
                           <w:szCs w:val="28"/>
                         </w:rPr>
-                        <w:t>Kauan Parente </w:t>
+                        <w:t xml:space="preserve">Kauan </w:t>
+                      </w:r>
+                      <w:proofErr w:type="gramStart"/>
+                      <w:r>
+                        <w:rPr>
+                          <w:rStyle w:val="normaltextrun"/>
+                          <w:rFonts w:ascii="Quire Sans" w:hAnsi="Quire Sans" w:cs="Quire Sans"/>
+                          <w:color w:val="FFEFD4"/>
+                          <w:position w:val="5"/>
+                          <w:sz w:val="28"/>
+                          <w:szCs w:val="28"/>
+                        </w:rPr>
+                        <w:t>Parente </w:t>
                       </w:r>
                       <w:r>
                         <w:rPr>
@@ -1121,6 +1124,7 @@
                         </w:rPr>
                         <w:t>​</w:t>
                       </w:r>
+                      <w:proofErr w:type="gramEnd"/>
                     </w:p>
                     <w:p>
                       <w:pPr>
@@ -4428,7 +4432,7 @@
                 <w:szCs w:val="24"/>
                 <w:lang w:eastAsia="pt-BR"/>
               </w:rPr>
-              <w:t>Painel onde administradores do sistema podem cadastrar novos cogumelos e usuários</w:t>
+              <w:t>Tela onde o usuário irá visualizar os gráficos de temperatura e umidade de sua plantação</w:t>
             </w:r>
           </w:p>
         </w:tc>

</xml_diff>